<commit_message>
2 - installation etconfiguration de ngrx pour gerer le state et les datas
</commit_message>
<xml_diff>
--- a/mediumclone-angular/mes_notes.docx
+++ b/mediumclone-angular/mes_notes.docx
@@ -285,14 +285,9 @@
       </w:pPr>
       <w:bookmarkStart w:id="0" w:name="_Toc100436782"/>
       <w:r>
-        <w:t xml:space="preserve">Projet medium clone </w:t>
-      </w:r>
-      <w:proofErr w:type="spellStart"/>
-      <w:r>
-        <w:t>angular</w:t>
+        <w:t>Projet medium clone angular</w:t>
       </w:r>
       <w:bookmarkEnd w:id="0"/>
-      <w:proofErr w:type="spellEnd"/>
     </w:p>
     <w:p>
       <w:pPr>
@@ -335,21 +330,9 @@
         <w:pStyle w:val="MonTitre1"/>
       </w:pPr>
       <w:bookmarkStart w:id="1" w:name="_Toc100436783"/>
-      <w:proofErr w:type="spellStart"/>
-      <w:proofErr w:type="gramStart"/>
-      <w:r>
-        <w:t>why</w:t>
-      </w:r>
-      <w:proofErr w:type="spellEnd"/>
-      <w:proofErr w:type="gramEnd"/>
-      <w:r>
-        <w:t xml:space="preserve"> </w:t>
-      </w:r>
-      <w:proofErr w:type="spellStart"/>
-      <w:r>
-        <w:t>ngrx</w:t>
-      </w:r>
-      <w:proofErr w:type="spellEnd"/>
+      <w:r>
+        <w:t>why ngrx</w:t>
+      </w:r>
       <w:r>
         <w:t> ?</w:t>
       </w:r>
@@ -364,37 +347,11 @@
       <w:pPr>
         <w:spacing w:after="0"/>
       </w:pPr>
-      <w:proofErr w:type="gramStart"/>
-      <w:r>
-        <w:t>c’est</w:t>
-      </w:r>
-      <w:proofErr w:type="gramEnd"/>
-      <w:r>
-        <w:t xml:space="preserve"> un genre de </w:t>
-      </w:r>
-      <w:proofErr w:type="spellStart"/>
-      <w:r>
-        <w:t>redux</w:t>
-      </w:r>
-      <w:proofErr w:type="spellEnd"/>
-      <w:r>
-        <w:t xml:space="preserve"> sur </w:t>
-      </w:r>
-      <w:proofErr w:type="spellStart"/>
-      <w:r>
-        <w:t>angular</w:t>
-      </w:r>
-      <w:proofErr w:type="spellEnd"/>
-      <w:r>
-        <w:t xml:space="preserve">, pour </w:t>
-      </w:r>
-      <w:proofErr w:type="spellStart"/>
-      <w:r>
-        <w:t>gerer</w:t>
-      </w:r>
-      <w:proofErr w:type="spellEnd"/>
-      <w:r>
-        <w:t xml:space="preserve"> les states globalement, pour une grande app.</w:t>
+      <w:r>
+        <w:t>c’est un genre de redux sur angular</w:t>
+      </w:r>
+      <w:r>
+        <w:t>, pour gerer les states globalement, pour une grande app.</w:t>
       </w:r>
     </w:p>
     <w:p>
@@ -425,13 +382,8 @@
         <w:pStyle w:val="MonTitre1"/>
       </w:pPr>
       <w:bookmarkStart w:id="2" w:name="_Toc100436784"/>
-      <w:proofErr w:type="gramStart"/>
-      <w:r>
-        <w:t>structure</w:t>
-      </w:r>
-      <w:proofErr w:type="gramEnd"/>
-      <w:r>
-        <w:t xml:space="preserve"> du projet</w:t>
+      <w:r>
+        <w:t>structure du projet</w:t>
       </w:r>
       <w:bookmarkEnd w:id="2"/>
     </w:p>
@@ -842,7 +794,7 @@
           <v:shape id="_x0000_i1025" type="#_x0000_t75" style="width:453.2pt;height:272.8pt" o:ole="">
             <v:imagedata r:id="rId14" o:title=""/>
           </v:shape>
-          <o:OLEObject Type="Embed" ProgID="Paint.Picture" ShapeID="_x0000_i1025" DrawAspect="Content" ObjectID="_1711075351" r:id="rId15"/>
+          <o:OLEObject Type="Embed" ProgID="Paint.Picture" ShapeID="_x0000_i1025" DrawAspect="Content" ObjectID="_1711080843" r:id="rId15"/>
         </w:object>
       </w:r>
     </w:p>
@@ -1112,19 +1064,9 @@
       <w:pPr>
         <w:pStyle w:val="MonTitre1"/>
       </w:pPr>
-      <w:proofErr w:type="spellStart"/>
-      <w:r>
-        <w:t>Language</w:t>
-      </w:r>
-      <w:proofErr w:type="spellEnd"/>
-      <w:r>
-        <w:t xml:space="preserve"> server </w:t>
-      </w:r>
-      <w:proofErr w:type="spellStart"/>
-      <w:r>
-        <w:t>protocol</w:t>
-      </w:r>
-      <w:proofErr w:type="spellEnd"/>
+      <w:r>
+        <w:t>Language server protocol</w:t>
+      </w:r>
     </w:p>
     <w:p>
       <w:pPr>
@@ -1140,13 +1082,8 @@
       <w:pPr>
         <w:pStyle w:val="MonTitre1"/>
       </w:pPr>
-      <w:proofErr w:type="spellStart"/>
-      <w:r>
-        <w:t>Register</w:t>
-      </w:r>
-      <w:proofErr w:type="spellEnd"/>
-      <w:r>
-        <w:t xml:space="preserve"> module</w:t>
+      <w:r>
+        <w:t>Register module</w:t>
       </w:r>
     </w:p>
     <w:p>
@@ -1171,32 +1108,41 @@
       <w:pPr>
         <w:pStyle w:val="MonTitre1"/>
       </w:pPr>
-      <w:proofErr w:type="spellStart"/>
-      <w:proofErr w:type="gramStart"/>
       <w:r>
         <w:lastRenderedPageBreak/>
-        <w:t>register</w:t>
-      </w:r>
-      <w:proofErr w:type="spellEnd"/>
-      <w:proofErr w:type="gramEnd"/>
-      <w:r>
-        <w:t xml:space="preserve"> </w:t>
-      </w:r>
-      <w:proofErr w:type="spellStart"/>
-      <w:r>
-        <w:t>layout</w:t>
-      </w:r>
-      <w:proofErr w:type="spellEnd"/>
-    </w:p>
-    <w:p>
-      <w:pPr>
-        <w:spacing w:after="0"/>
-      </w:pPr>
-    </w:p>
-    <w:p>
-      <w:pPr>
-        <w:spacing w:after="0"/>
-      </w:pPr>
+        <w:t>register layout</w:t>
+      </w:r>
+    </w:p>
+    <w:p>
+      <w:pPr>
+        <w:spacing w:after="0"/>
+      </w:pPr>
+    </w:p>
+    <w:p>
+      <w:pPr>
+        <w:spacing w:after="0"/>
+      </w:pPr>
+    </w:p>
+    <w:p>
+      <w:pPr>
+        <w:pStyle w:val="MonTitre1"/>
+      </w:pPr>
+      <w:r>
+        <w:t>installation de ReactiveFormModule</w:t>
+      </w:r>
+    </w:p>
+    <w:p>
+      <w:pPr>
+        <w:spacing w:after="0"/>
+      </w:pPr>
+    </w:p>
+    <w:p>
+      <w:pPr>
+        <w:pStyle w:val="MonTitre1"/>
+      </w:pPr>
+      <w:r>
+        <w:t>installation de ngrx</w:t>
+      </w:r>
     </w:p>
     <w:p>
       <w:pPr>

</xml_diff>

<commit_message>
4 - créer auth interface :    creer currentUser.interface.ts    registerRequest.interface    et typer dans actions
</commit_message>
<xml_diff>
--- a/mediumclone-angular/mes_notes.docx
+++ b/mediumclone-angular/mes_notes.docx
@@ -285,9 +285,14 @@
       </w:pPr>
       <w:bookmarkStart w:id="0" w:name="_Toc100436782"/>
       <w:r>
-        <w:t>Projet medium clone angular</w:t>
+        <w:t xml:space="preserve">Projet medium clone </w:t>
+      </w:r>
+      <w:proofErr w:type="spellStart"/>
+      <w:r>
+        <w:t>angular</w:t>
       </w:r>
       <w:bookmarkEnd w:id="0"/>
+      <w:proofErr w:type="spellEnd"/>
     </w:p>
     <w:p>
       <w:pPr>
@@ -330,9 +335,21 @@
         <w:pStyle w:val="MonTitre1"/>
       </w:pPr>
       <w:bookmarkStart w:id="1" w:name="_Toc100436783"/>
-      <w:r>
-        <w:t>why ngrx</w:t>
-      </w:r>
+      <w:proofErr w:type="spellStart"/>
+      <w:proofErr w:type="gramStart"/>
+      <w:r>
+        <w:t>why</w:t>
+      </w:r>
+      <w:proofErr w:type="spellEnd"/>
+      <w:proofErr w:type="gramEnd"/>
+      <w:r>
+        <w:t xml:space="preserve"> </w:t>
+      </w:r>
+      <w:proofErr w:type="spellStart"/>
+      <w:r>
+        <w:t>ngrx</w:t>
+      </w:r>
+      <w:proofErr w:type="spellEnd"/>
       <w:r>
         <w:t> ?</w:t>
       </w:r>
@@ -347,11 +364,37 @@
       <w:pPr>
         <w:spacing w:after="0"/>
       </w:pPr>
-      <w:r>
-        <w:t>c’est un genre de redux sur angular</w:t>
-      </w:r>
-      <w:r>
-        <w:t>, pour gerer les states globalement, pour une grande app.</w:t>
+      <w:proofErr w:type="gramStart"/>
+      <w:r>
+        <w:t>c’est</w:t>
+      </w:r>
+      <w:proofErr w:type="gramEnd"/>
+      <w:r>
+        <w:t xml:space="preserve"> un genre de </w:t>
+      </w:r>
+      <w:proofErr w:type="spellStart"/>
+      <w:r>
+        <w:t>redux</w:t>
+      </w:r>
+      <w:proofErr w:type="spellEnd"/>
+      <w:r>
+        <w:t xml:space="preserve"> sur </w:t>
+      </w:r>
+      <w:proofErr w:type="spellStart"/>
+      <w:r>
+        <w:t>angular</w:t>
+      </w:r>
+      <w:proofErr w:type="spellEnd"/>
+      <w:r>
+        <w:t xml:space="preserve">, pour </w:t>
+      </w:r>
+      <w:proofErr w:type="spellStart"/>
+      <w:r>
+        <w:t>gerer</w:t>
+      </w:r>
+      <w:proofErr w:type="spellEnd"/>
+      <w:r>
+        <w:t xml:space="preserve"> les states globalement, pour une grande app.</w:t>
       </w:r>
     </w:p>
     <w:p>
@@ -382,8 +425,13 @@
         <w:pStyle w:val="MonTitre1"/>
       </w:pPr>
       <w:bookmarkStart w:id="2" w:name="_Toc100436784"/>
-      <w:r>
-        <w:t>structure du projet</w:t>
+      <w:proofErr w:type="gramStart"/>
+      <w:r>
+        <w:t>structure</w:t>
+      </w:r>
+      <w:proofErr w:type="gramEnd"/>
+      <w:r>
+        <w:t xml:space="preserve"> du projet</w:t>
       </w:r>
       <w:bookmarkEnd w:id="2"/>
     </w:p>
@@ -794,7 +842,7 @@
           <v:shape id="_x0000_i1025" type="#_x0000_t75" style="width:453.2pt;height:272.8pt" o:ole="">
             <v:imagedata r:id="rId14" o:title=""/>
           </v:shape>
-          <o:OLEObject Type="Embed" ProgID="Paint.Picture" ShapeID="_x0000_i1025" DrawAspect="Content" ObjectID="_1711080843" r:id="rId15"/>
+          <o:OLEObject Type="Embed" ProgID="Paint.Picture" ShapeID="_x0000_i1025" DrawAspect="Content" ObjectID="_1711091736" r:id="rId15"/>
         </w:object>
       </w:r>
     </w:p>
@@ -1064,9 +1112,19 @@
       <w:pPr>
         <w:pStyle w:val="MonTitre1"/>
       </w:pPr>
-      <w:r>
-        <w:t>Language server protocol</w:t>
-      </w:r>
+      <w:proofErr w:type="spellStart"/>
+      <w:r>
+        <w:t>Language</w:t>
+      </w:r>
+      <w:proofErr w:type="spellEnd"/>
+      <w:r>
+        <w:t xml:space="preserve"> server </w:t>
+      </w:r>
+      <w:proofErr w:type="spellStart"/>
+      <w:r>
+        <w:t>protocol</w:t>
+      </w:r>
+      <w:proofErr w:type="spellEnd"/>
     </w:p>
     <w:p>
       <w:pPr>
@@ -1082,8 +1140,13 @@
       <w:pPr>
         <w:pStyle w:val="MonTitre1"/>
       </w:pPr>
-      <w:r>
-        <w:t>Register module</w:t>
+      <w:proofErr w:type="spellStart"/>
+      <w:r>
+        <w:t>Register</w:t>
+      </w:r>
+      <w:proofErr w:type="spellEnd"/>
+      <w:r>
+        <w:t xml:space="preserve"> module</w:t>
       </w:r>
     </w:p>
     <w:p>
@@ -1108,10 +1171,22 @@
       <w:pPr>
         <w:pStyle w:val="MonTitre1"/>
       </w:pPr>
+      <w:proofErr w:type="spellStart"/>
+      <w:proofErr w:type="gramStart"/>
       <w:r>
         <w:lastRenderedPageBreak/>
-        <w:t>register layout</w:t>
-      </w:r>
+        <w:t>register</w:t>
+      </w:r>
+      <w:proofErr w:type="spellEnd"/>
+      <w:proofErr w:type="gramEnd"/>
+      <w:r>
+        <w:t xml:space="preserve"> </w:t>
+      </w:r>
+      <w:proofErr w:type="spellStart"/>
+      <w:r>
+        <w:t>layout</w:t>
+      </w:r>
+      <w:proofErr w:type="spellEnd"/>
     </w:p>
     <w:p>
       <w:pPr>
@@ -1127,9 +1202,19 @@
       <w:pPr>
         <w:pStyle w:val="MonTitre1"/>
       </w:pPr>
-      <w:r>
-        <w:t>installation de ReactiveFormModule</w:t>
-      </w:r>
+      <w:proofErr w:type="gramStart"/>
+      <w:r>
+        <w:t>installation</w:t>
+      </w:r>
+      <w:proofErr w:type="gramEnd"/>
+      <w:r>
+        <w:t xml:space="preserve"> de </w:t>
+      </w:r>
+      <w:proofErr w:type="spellStart"/>
+      <w:r>
+        <w:t>ReactiveFormModule</w:t>
+      </w:r>
+      <w:proofErr w:type="spellEnd"/>
     </w:p>
     <w:p>
       <w:pPr>
@@ -1140,9 +1225,58 @@
       <w:pPr>
         <w:pStyle w:val="MonTitre1"/>
       </w:pPr>
-      <w:r>
-        <w:t>installation de ngrx</w:t>
-      </w:r>
+      <w:proofErr w:type="gramStart"/>
+      <w:r>
+        <w:t>installation</w:t>
+      </w:r>
+      <w:proofErr w:type="gramEnd"/>
+      <w:r>
+        <w:t xml:space="preserve"> de </w:t>
+      </w:r>
+      <w:proofErr w:type="spellStart"/>
+      <w:r>
+        <w:t>ngrx</w:t>
+      </w:r>
+      <w:proofErr w:type="spellEnd"/>
+    </w:p>
+    <w:p>
+      <w:pPr>
+        <w:spacing w:after="0"/>
+      </w:pPr>
+    </w:p>
+    <w:p>
+      <w:pPr>
+        <w:pStyle w:val="MonTitre1"/>
+      </w:pPr>
+      <w:proofErr w:type="spellStart"/>
+      <w:proofErr w:type="gramStart"/>
+      <w:r>
+        <w:t>creating</w:t>
+      </w:r>
+      <w:proofErr w:type="spellEnd"/>
+      <w:proofErr w:type="gramEnd"/>
+      <w:r>
+        <w:t xml:space="preserve"> </w:t>
+      </w:r>
+      <w:proofErr w:type="spellStart"/>
+      <w:r>
+        <w:t>auth</w:t>
+      </w:r>
+      <w:proofErr w:type="spellEnd"/>
+      <w:r>
+        <w:t xml:space="preserve"> interface</w:t>
+      </w:r>
+    </w:p>
+    <w:p>
+      <w:pPr>
+        <w:spacing w:after="0"/>
+        <w:ind w:left="360"/>
+      </w:pPr>
+    </w:p>
+    <w:p>
+      <w:pPr>
+        <w:spacing w:after="0"/>
+      </w:pPr>
     </w:p>
     <w:p>
       <w:pPr>

</xml_diff>

<commit_message>
5 - add auth reducer:     enregistrer les states et q'on peut les utiliser dans plusieurs endroits grace au reducer     - et on peut le debugguer avec reduxDevTools  de chrome
</commit_message>
<xml_diff>
--- a/mediumclone-angular/mes_notes.docx
+++ b/mediumclone-angular/mes_notes.docx
@@ -842,7 +842,7 @@
           <v:shape id="_x0000_i1025" type="#_x0000_t75" style="width:453.2pt;height:272.8pt" o:ole="">
             <v:imagedata r:id="rId14" o:title=""/>
           </v:shape>
-          <o:OLEObject Type="Embed" ProgID="Paint.Picture" ShapeID="_x0000_i1025" DrawAspect="Content" ObjectID="_1711091736" r:id="rId15"/>
+          <o:OLEObject Type="Embed" ProgID="Paint.Picture" ShapeID="_x0000_i1025" DrawAspect="Content" ObjectID="_1711093914" r:id="rId15"/>
         </w:object>
       </w:r>
     </w:p>
@@ -1266,6 +1266,84 @@
       <w:r>
         <w:t xml:space="preserve"> interface</w:t>
       </w:r>
+    </w:p>
+    <w:p>
+      <w:pPr>
+        <w:spacing w:after="0"/>
+        <w:ind w:left="360"/>
+      </w:pPr>
+    </w:p>
+    <w:p>
+      <w:pPr>
+        <w:pStyle w:val="MonTitre1"/>
+      </w:pPr>
+      <w:proofErr w:type="spellStart"/>
+      <w:proofErr w:type="gramStart"/>
+      <w:r>
+        <w:t>add</w:t>
+      </w:r>
+      <w:proofErr w:type="spellEnd"/>
+      <w:proofErr w:type="gramEnd"/>
+      <w:r>
+        <w:t xml:space="preserve"> </w:t>
+      </w:r>
+      <w:proofErr w:type="spellStart"/>
+      <w:r>
+        <w:t>auth</w:t>
+      </w:r>
+      <w:proofErr w:type="spellEnd"/>
+      <w:r>
+        <w:t xml:space="preserve"> </w:t>
+      </w:r>
+      <w:proofErr w:type="spellStart"/>
+      <w:r>
+        <w:t>redurec</w:t>
+      </w:r>
+      <w:proofErr w:type="spellEnd"/>
+    </w:p>
+    <w:p>
+      <w:pPr>
+        <w:spacing w:after="0"/>
+        <w:ind w:left="360"/>
+      </w:pPr>
+    </w:p>
+    <w:p>
+      <w:pPr>
+        <w:spacing w:after="0"/>
+        <w:ind w:left="360"/>
+      </w:pPr>
+      <w:hyperlink r:id="rId22" w:history="1">
+        <w:r>
+          <w:rPr>
+            <w:rStyle w:val="Lienhypertexte"/>
+          </w:rPr>
+          <w:t>https://ngrx.io/guide/store/reducers</w:t>
+        </w:r>
+      </w:hyperlink>
+    </w:p>
+    <w:p>
+      <w:pPr>
+        <w:spacing w:after="0"/>
+        <w:ind w:left="360"/>
+      </w:pPr>
+    </w:p>
+    <w:p>
+      <w:pPr>
+        <w:spacing w:after="0"/>
+        <w:ind w:left="360"/>
+      </w:pPr>
+    </w:p>
+    <w:p>
+      <w:pPr>
+        <w:spacing w:after="0"/>
+        <w:ind w:left="360"/>
+      </w:pPr>
+    </w:p>
+    <w:p>
+      <w:pPr>
+        <w:spacing w:after="0"/>
+        <w:ind w:left="360"/>
+      </w:pPr>
     </w:p>
     <w:p>
       <w:pPr>

</xml_diff>

<commit_message>
6 - creating selectors: ex : quand isSubmitting = true, on disable le boutton submit. etape :  * créer selecteur authFeatureSelector             * creer une propriété $isSubmitting dans register.component.ts             * utiliser dans le templates
</commit_message>
<xml_diff>
--- a/mediumclone-angular/mes_notes.docx
+++ b/mediumclone-angular/mes_notes.docx
@@ -842,7 +842,7 @@
           <v:shape id="_x0000_i1025" type="#_x0000_t75" style="width:453.2pt;height:272.8pt" o:ole="">
             <v:imagedata r:id="rId14" o:title=""/>
           </v:shape>
-          <o:OLEObject Type="Embed" ProgID="Paint.Picture" ShapeID="_x0000_i1025" DrawAspect="Content" ObjectID="_1711093914" r:id="rId15"/>
+          <o:OLEObject Type="Embed" ProgID="Paint.Picture" ShapeID="_x0000_i1025" DrawAspect="Content" ObjectID="_1711096878" r:id="rId15"/>
         </w:object>
       </w:r>
     </w:p>
@@ -1320,6 +1320,38 @@
           <w:t>https://ngrx.io/guide/store/reducers</w:t>
         </w:r>
       </w:hyperlink>
+    </w:p>
+    <w:p>
+      <w:pPr>
+        <w:spacing w:after="0"/>
+        <w:ind w:left="360"/>
+      </w:pPr>
+    </w:p>
+    <w:p>
+      <w:pPr>
+        <w:pStyle w:val="MonTitre1"/>
+      </w:pPr>
+      <w:proofErr w:type="spellStart"/>
+      <w:proofErr w:type="gramStart"/>
+      <w:r>
+        <w:t>creating</w:t>
+      </w:r>
+      <w:proofErr w:type="spellEnd"/>
+      <w:proofErr w:type="gramEnd"/>
+      <w:r>
+        <w:t xml:space="preserve"> </w:t>
+      </w:r>
+      <w:proofErr w:type="spellStart"/>
+      <w:r>
+        <w:t>selectors</w:t>
+      </w:r>
+      <w:proofErr w:type="spellEnd"/>
+    </w:p>
+    <w:p>
+      <w:pPr>
+        <w:spacing w:after="0"/>
+        <w:ind w:left="360"/>
+      </w:pPr>
     </w:p>
     <w:p>
       <w:pPr>

</xml_diff>

<commit_message>
7 - register service      => creer auth.service.ts      => ajouter HttpClientModule dans app.module.ts      => providers: [AuthService] dans auth.module.ts      => ajouter AuthResponseInterface      => ajouter apiUrl dans environment      => register.components.ts NB: le lien apiUrl ne marche pas dans le site du tuto, il faut trouver une autre alternative
</commit_message>
<xml_diff>
--- a/mediumclone-angular/mes_notes.docx
+++ b/mediumclone-angular/mes_notes.docx
@@ -842,7 +842,7 @@
           <v:shape id="_x0000_i1025" type="#_x0000_t75" style="width:453.2pt;height:272.8pt" o:ole="">
             <v:imagedata r:id="rId14" o:title=""/>
           </v:shape>
-          <o:OLEObject Type="Embed" ProgID="Paint.Picture" ShapeID="_x0000_i1025" DrawAspect="Content" ObjectID="_1711096878" r:id="rId15"/>
+          <o:OLEObject Type="Embed" ProgID="Paint.Picture" ShapeID="_x0000_i1025" DrawAspect="Content" ObjectID="_1711201750" r:id="rId15"/>
         </w:object>
       </w:r>
     </w:p>
@@ -1355,6 +1355,21 @@
     </w:p>
     <w:p>
       <w:pPr>
+        <w:pStyle w:val="MonTitre1"/>
+      </w:pPr>
+      <w:proofErr w:type="spellStart"/>
+      <w:proofErr w:type="gramStart"/>
+      <w:r>
+        <w:t>register</w:t>
+      </w:r>
+      <w:proofErr w:type="spellEnd"/>
+      <w:proofErr w:type="gramEnd"/>
+      <w:r>
+        <w:t xml:space="preserve"> service</w:t>
+      </w:r>
+    </w:p>
+    <w:p>
+      <w:pPr>
         <w:spacing w:after="0"/>
         <w:ind w:left="360"/>
       </w:pPr>
@@ -1381,6 +1396,11 @@
       <w:pPr>
         <w:spacing w:after="0"/>
         <w:ind w:left="360"/>
+      </w:pPr>
+    </w:p>
+    <w:p>
+      <w:pPr>
+        <w:spacing w:after="0"/>
       </w:pPr>
     </w:p>
     <w:p>

</xml_diff>

<commit_message>
8 - creer un json-server (api avec npm) 	créer un dossier 	npm init -y (dans le dossier) 	npm i json-server 	Mettre dans script : "start": "json-server --watch db.json -p 9000" 	Créer dans le dossier un fichier : db.json :
</commit_message>
<xml_diff>
--- a/mediumclone-angular/mes_notes.docx
+++ b/mediumclone-angular/mes_notes.docx
@@ -305,6 +305,9 @@
     <w:p>
       <w:pPr>
         <w:spacing w:after="0"/>
+        <w:rPr>
+          <w:rStyle w:val="Lienhypertexte"/>
+        </w:rPr>
       </w:pPr>
       <w:hyperlink r:id="rId6" w:history="1">
         <w:r>
@@ -314,6 +317,45 @@
           <w:t>https://www.youtube.com/watch?v=DyklxnC2XP0</w:t>
         </w:r>
       </w:hyperlink>
+    </w:p>
+    <w:p>
+      <w:pPr>
+        <w:spacing w:after="0"/>
+        <w:rPr>
+          <w:rStyle w:val="Lienhypertexte"/>
+        </w:rPr>
+      </w:pPr>
+    </w:p>
+    <w:p>
+      <w:pPr>
+        <w:spacing w:after="0"/>
+        <w:rPr>
+          <w:rStyle w:val="Lienhypertexte"/>
+        </w:rPr>
+      </w:pPr>
+    </w:p>
+    <w:p>
+      <w:pPr>
+        <w:spacing w:after="0"/>
+      </w:pPr>
+      <w:hyperlink r:id="rId7" w:history="1">
+        <w:r>
+          <w:rPr>
+            <w:rStyle w:val="Lienhypertexte"/>
+          </w:rPr>
+          <w:t>https://demo.productionready.io/#/</w:t>
+        </w:r>
+      </w:hyperlink>
+    </w:p>
+    <w:p>
+      <w:pPr>
+        <w:spacing w:after="0"/>
+      </w:pPr>
+    </w:p>
+    <w:p>
+      <w:pPr>
+        <w:spacing w:after="0"/>
+      </w:pPr>
     </w:p>
     <w:p>
       <w:pPr>
@@ -401,7 +443,7 @@
       <w:pPr>
         <w:spacing w:after="0"/>
       </w:pPr>
-      <w:hyperlink r:id="rId7" w:history="1">
+      <w:hyperlink r:id="rId8" w:history="1">
         <w:r>
           <w:rPr>
             <w:rStyle w:val="Lienhypertexte"/>
@@ -461,7 +503,7 @@
                     </pic:cNvPicPr>
                   </pic:nvPicPr>
                   <pic:blipFill>
-                    <a:blip r:embed="rId8" cstate="print">
+                    <a:blip r:embed="rId9" cstate="print">
                       <a:extLst>
                         <a:ext uri="{28A0092B-C50C-407E-A947-70E740481C1C}">
                           <a14:useLocalDpi xmlns:a14="http://schemas.microsoft.com/office/drawing/2010/main" val="0"/>
@@ -506,6 +548,7 @@
         <w:rPr>
           <w:noProof/>
         </w:rPr>
+        <w:lastRenderedPageBreak/>
         <w:drawing>
           <wp:inline distT="0" distB="0" distL="0" distR="0" wp14:anchorId="52E27A05" wp14:editId="31A239C8">
             <wp:extent cx="5709920" cy="2870200"/>
@@ -524,7 +567,7 @@
                     </pic:cNvPicPr>
                   </pic:nvPicPr>
                   <pic:blipFill>
-                    <a:blip r:embed="rId9" cstate="print">
+                    <a:blip r:embed="rId10" cstate="print">
                       <a:extLst>
                         <a:ext uri="{28A0092B-C50C-407E-A947-70E740481C1C}">
                           <a14:useLocalDpi xmlns:a14="http://schemas.microsoft.com/office/drawing/2010/main" val="0"/>
@@ -592,7 +635,7 @@
                     </pic:cNvPicPr>
                   </pic:nvPicPr>
                   <pic:blipFill>
-                    <a:blip r:embed="rId10">
+                    <a:blip r:embed="rId11">
                       <a:extLst>
                         <a:ext uri="{28A0092B-C50C-407E-A947-70E740481C1C}">
                           <a14:useLocalDpi xmlns:a14="http://schemas.microsoft.com/office/drawing/2010/main" val="0"/>
@@ -637,6 +680,7 @@
         <w:rPr>
           <w:noProof/>
         </w:rPr>
+        <w:lastRenderedPageBreak/>
         <w:drawing>
           <wp:inline distT="0" distB="0" distL="0" distR="0" wp14:anchorId="3956CB55" wp14:editId="482816E4">
             <wp:extent cx="5755640" cy="3576320"/>
@@ -655,7 +699,7 @@
                     </pic:cNvPicPr>
                   </pic:nvPicPr>
                   <pic:blipFill>
-                    <a:blip r:embed="rId11">
+                    <a:blip r:embed="rId12">
                       <a:extLst>
                         <a:ext uri="{28A0092B-C50C-407E-A947-70E740481C1C}">
                           <a14:useLocalDpi xmlns:a14="http://schemas.microsoft.com/office/drawing/2010/main" val="0"/>
@@ -700,7 +744,6 @@
         <w:rPr>
           <w:noProof/>
         </w:rPr>
-        <w:lastRenderedPageBreak/>
         <w:drawing>
           <wp:inline distT="0" distB="0" distL="0" distR="0" wp14:anchorId="20A821A5" wp14:editId="06DDBAA8">
             <wp:extent cx="5755640" cy="3235960"/>
@@ -719,7 +762,7 @@
                     </pic:cNvPicPr>
                   </pic:nvPicPr>
                   <pic:blipFill>
-                    <a:blip r:embed="rId12">
+                    <a:blip r:embed="rId13">
                       <a:extLst>
                         <a:ext uri="{28A0092B-C50C-407E-A947-70E740481C1C}">
                           <a14:useLocalDpi xmlns:a14="http://schemas.microsoft.com/office/drawing/2010/main" val="0"/>
@@ -764,6 +807,7 @@
         <w:rPr>
           <w:noProof/>
         </w:rPr>
+        <w:lastRenderedPageBreak/>
         <w:drawing>
           <wp:inline distT="0" distB="0" distL="0" distR="0" wp14:anchorId="04599496" wp14:editId="440C9520">
             <wp:extent cx="5760720" cy="3586480"/>
@@ -782,7 +826,7 @@
                     </pic:cNvPicPr>
                   </pic:nvPicPr>
                   <pic:blipFill>
-                    <a:blip r:embed="rId13">
+                    <a:blip r:embed="rId14">
                       <a:extLst>
                         <a:ext uri="{28A0092B-C50C-407E-A947-70E740481C1C}">
                           <a14:useLocalDpi xmlns:a14="http://schemas.microsoft.com/office/drawing/2010/main" val="0"/>
@@ -840,9 +884,9 @@
             <o:lock v:ext="edit" aspectratio="t"/>
           </v:shapetype>
           <v:shape id="_x0000_i1025" type="#_x0000_t75" style="width:453.2pt;height:272.8pt" o:ole="">
-            <v:imagedata r:id="rId14" o:title=""/>
+            <v:imagedata r:id="rId15" o:title=""/>
           </v:shape>
-          <o:OLEObject Type="Embed" ProgID="Paint.Picture" ShapeID="_x0000_i1025" DrawAspect="Content" ObjectID="_1711201750" r:id="rId15"/>
+          <o:OLEObject Type="Embed" ProgID="Paint.Picture" ShapeID="_x0000_i1025" DrawAspect="Content" ObjectID="_1711208857" r:id="rId16"/>
         </w:object>
       </w:r>
     </w:p>
@@ -859,67 +903,12 @@
         <w:rPr>
           <w:noProof/>
         </w:rPr>
+        <w:lastRenderedPageBreak/>
         <w:drawing>
           <wp:inline distT="0" distB="0" distL="0" distR="0" wp14:anchorId="79918661" wp14:editId="50D4C1D0">
             <wp:extent cx="5760720" cy="3240405"/>
             <wp:effectExtent l="0" t="0" r="0" b="0"/>
             <wp:docPr id="1" name="Image 1"/>
-            <wp:cNvGraphicFramePr>
-              <a:graphicFrameLocks xmlns:a="http://schemas.openxmlformats.org/drawingml/2006/main" noChangeAspect="1"/>
-            </wp:cNvGraphicFramePr>
-            <a:graphic xmlns:a="http://schemas.openxmlformats.org/drawingml/2006/main">
-              <a:graphicData uri="http://schemas.openxmlformats.org/drawingml/2006/picture">
-                <pic:pic xmlns:pic="http://schemas.openxmlformats.org/drawingml/2006/picture">
-                  <pic:nvPicPr>
-                    <pic:cNvPr id="1" name=""/>
-                    <pic:cNvPicPr/>
-                  </pic:nvPicPr>
-                  <pic:blipFill>
-                    <a:blip r:embed="rId16"/>
-                    <a:stretch>
-                      <a:fillRect/>
-                    </a:stretch>
-                  </pic:blipFill>
-                  <pic:spPr>
-                    <a:xfrm>
-                      <a:off x="0" y="0"/>
-                      <a:ext cx="5760720" cy="3240405"/>
-                    </a:xfrm>
-                    <a:prstGeom prst="rect">
-                      <a:avLst/>
-                    </a:prstGeom>
-                  </pic:spPr>
-                </pic:pic>
-              </a:graphicData>
-            </a:graphic>
-          </wp:inline>
-        </w:drawing>
-      </w:r>
-    </w:p>
-    <w:p>
-      <w:pPr>
-        <w:spacing w:after="0"/>
-      </w:pPr>
-    </w:p>
-    <w:p>
-      <w:pPr>
-        <w:spacing w:after="0"/>
-      </w:pPr>
-    </w:p>
-    <w:p>
-      <w:pPr>
-        <w:spacing w:after="0"/>
-      </w:pPr>
-      <w:r>
-        <w:rPr>
-          <w:noProof/>
-        </w:rPr>
-        <w:lastRenderedPageBreak/>
-        <w:drawing>
-          <wp:inline distT="0" distB="0" distL="0" distR="0" wp14:anchorId="317FE4D2" wp14:editId="5FC5FFD0">
-            <wp:extent cx="5760720" cy="3240405"/>
-            <wp:effectExtent l="0" t="0" r="0" b="0"/>
-            <wp:docPr id="8" name="Image 8"/>
             <wp:cNvGraphicFramePr>
               <a:graphicFrameLocks xmlns:a="http://schemas.openxmlformats.org/drawingml/2006/main" noChangeAspect="1"/>
             </wp:cNvGraphicFramePr>
@@ -961,15 +950,20 @@
       <w:pPr>
         <w:spacing w:after="0"/>
       </w:pPr>
+    </w:p>
+    <w:p>
+      <w:pPr>
+        <w:spacing w:after="0"/>
+      </w:pPr>
       <w:r>
         <w:rPr>
           <w:noProof/>
         </w:rPr>
         <w:drawing>
-          <wp:inline distT="0" distB="0" distL="0" distR="0" wp14:anchorId="38247E1A" wp14:editId="32629525">
+          <wp:inline distT="0" distB="0" distL="0" distR="0" wp14:anchorId="317FE4D2" wp14:editId="5FC5FFD0">
             <wp:extent cx="5760720" cy="3240405"/>
             <wp:effectExtent l="0" t="0" r="0" b="0"/>
-            <wp:docPr id="9" name="Image 9"/>
+            <wp:docPr id="8" name="Image 8"/>
             <wp:cNvGraphicFramePr>
               <a:graphicFrameLocks xmlns:a="http://schemas.openxmlformats.org/drawingml/2006/main" noChangeAspect="1"/>
             </wp:cNvGraphicFramePr>
@@ -1017,10 +1011,10 @@
         </w:rPr>
         <w:lastRenderedPageBreak/>
         <w:drawing>
-          <wp:inline distT="0" distB="0" distL="0" distR="0" wp14:anchorId="68BA23F3" wp14:editId="789BFFC1">
+          <wp:inline distT="0" distB="0" distL="0" distR="0" wp14:anchorId="38247E1A" wp14:editId="32629525">
             <wp:extent cx="5760720" cy="3240405"/>
             <wp:effectExtent l="0" t="0" r="0" b="0"/>
-            <wp:docPr id="10" name="Image 10"/>
+            <wp:docPr id="9" name="Image 9"/>
             <wp:cNvGraphicFramePr>
               <a:graphicFrameLocks xmlns:a="http://schemas.openxmlformats.org/drawingml/2006/main" noChangeAspect="1"/>
             </wp:cNvGraphicFramePr>
@@ -1067,10 +1061,10 @@
           <w:noProof/>
         </w:rPr>
         <w:drawing>
-          <wp:inline distT="0" distB="0" distL="0" distR="0" wp14:anchorId="71A0F16A" wp14:editId="1256BFEB">
+          <wp:inline distT="0" distB="0" distL="0" distR="0" wp14:anchorId="68BA23F3" wp14:editId="789BFFC1">
             <wp:extent cx="5760720" cy="3240405"/>
             <wp:effectExtent l="0" t="0" r="0" b="0"/>
-            <wp:docPr id="11" name="Image 11"/>
+            <wp:docPr id="10" name="Image 10"/>
             <wp:cNvGraphicFramePr>
               <a:graphicFrameLocks xmlns:a="http://schemas.openxmlformats.org/drawingml/2006/main" noChangeAspect="1"/>
             </wp:cNvGraphicFramePr>
@@ -1110,6 +1104,57 @@
     </w:p>
     <w:p>
       <w:pPr>
+        <w:spacing w:after="0"/>
+      </w:pPr>
+      <w:r>
+        <w:rPr>
+          <w:noProof/>
+        </w:rPr>
+        <w:lastRenderedPageBreak/>
+        <w:drawing>
+          <wp:inline distT="0" distB="0" distL="0" distR="0" wp14:anchorId="71A0F16A" wp14:editId="1256BFEB">
+            <wp:extent cx="5760720" cy="3240405"/>
+            <wp:effectExtent l="0" t="0" r="0" b="0"/>
+            <wp:docPr id="11" name="Image 11"/>
+            <wp:cNvGraphicFramePr>
+              <a:graphicFrameLocks xmlns:a="http://schemas.openxmlformats.org/drawingml/2006/main" noChangeAspect="1"/>
+            </wp:cNvGraphicFramePr>
+            <a:graphic xmlns:a="http://schemas.openxmlformats.org/drawingml/2006/main">
+              <a:graphicData uri="http://schemas.openxmlformats.org/drawingml/2006/picture">
+                <pic:pic xmlns:pic="http://schemas.openxmlformats.org/drawingml/2006/picture">
+                  <pic:nvPicPr>
+                    <pic:cNvPr id="1" name=""/>
+                    <pic:cNvPicPr/>
+                  </pic:nvPicPr>
+                  <pic:blipFill>
+                    <a:blip r:embed="rId21"/>
+                    <a:stretch>
+                      <a:fillRect/>
+                    </a:stretch>
+                  </pic:blipFill>
+                  <pic:spPr>
+                    <a:xfrm>
+                      <a:off x="0" y="0"/>
+                      <a:ext cx="5760720" cy="3240405"/>
+                    </a:xfrm>
+                    <a:prstGeom prst="rect">
+                      <a:avLst/>
+                    </a:prstGeom>
+                  </pic:spPr>
+                </pic:pic>
+              </a:graphicData>
+            </a:graphic>
+          </wp:inline>
+        </w:drawing>
+      </w:r>
+    </w:p>
+    <w:p>
+      <w:pPr>
+        <w:spacing w:after="0"/>
+      </w:pPr>
+    </w:p>
+    <w:p>
+      <w:pPr>
         <w:pStyle w:val="MonTitre1"/>
       </w:pPr>
       <w:proofErr w:type="spellStart"/>
@@ -1153,7 +1198,7 @@
       <w:pPr>
         <w:spacing w:after="0"/>
       </w:pPr>
-      <w:hyperlink r:id="rId21" w:history="1">
+      <w:hyperlink r:id="rId22" w:history="1">
         <w:r>
           <w:rPr>
             <w:rStyle w:val="Lienhypertexte"/>
@@ -1174,7 +1219,6 @@
       <w:proofErr w:type="spellStart"/>
       <w:proofErr w:type="gramStart"/>
       <w:r>
-        <w:lastRenderedPageBreak/>
         <w:t>register</w:t>
       </w:r>
       <w:proofErr w:type="spellEnd"/>
@@ -1312,7 +1356,7 @@
         <w:spacing w:after="0"/>
         <w:ind w:left="360"/>
       </w:pPr>
-      <w:hyperlink r:id="rId22" w:history="1">
+      <w:hyperlink r:id="rId23" w:history="1">
         <w:r>
           <w:rPr>
             <w:rStyle w:val="Lienhypertexte"/>
@@ -1373,6 +1417,225 @@
         <w:spacing w:after="0"/>
         <w:ind w:left="360"/>
       </w:pPr>
+    </w:p>
+    <w:p>
+      <w:pPr>
+        <w:pStyle w:val="MonTitre1"/>
+      </w:pPr>
+      <w:proofErr w:type="gramStart"/>
+      <w:r>
+        <w:t>créer</w:t>
+      </w:r>
+      <w:proofErr w:type="gramEnd"/>
+      <w:r>
+        <w:t xml:space="preserve"> un server api avec </w:t>
+      </w:r>
+      <w:proofErr w:type="spellStart"/>
+      <w:r>
+        <w:t>npm</w:t>
+      </w:r>
+      <w:proofErr w:type="spellEnd"/>
+      <w:r>
+        <w:t xml:space="preserve"> </w:t>
+      </w:r>
+      <w:proofErr w:type="spellStart"/>
+      <w:r>
+        <w:t>json</w:t>
+      </w:r>
+      <w:proofErr w:type="spellEnd"/>
+      <w:r>
+        <w:t>-server</w:t>
+      </w:r>
+    </w:p>
+    <w:p>
+      <w:pPr>
+        <w:pStyle w:val="Paragraphedeliste"/>
+      </w:pPr>
+    </w:p>
+    <w:p>
+      <w:pPr>
+        <w:pStyle w:val="Paragraphedeliste"/>
+        <w:numPr>
+          <w:ilvl w:val="0"/>
+          <w:numId w:val="4"/>
+        </w:numPr>
+        <w:spacing w:after="0"/>
+      </w:pPr>
+      <w:proofErr w:type="gramStart"/>
+      <w:r>
+        <w:t>créer</w:t>
+      </w:r>
+      <w:proofErr w:type="gramEnd"/>
+      <w:r>
+        <w:t xml:space="preserve"> un dossier </w:t>
+      </w:r>
+    </w:p>
+    <w:p>
+      <w:pPr>
+        <w:pStyle w:val="Paragraphedeliste"/>
+        <w:numPr>
+          <w:ilvl w:val="0"/>
+          <w:numId w:val="4"/>
+        </w:numPr>
+        <w:spacing w:after="0"/>
+      </w:pPr>
+      <w:proofErr w:type="spellStart"/>
+      <w:proofErr w:type="gramStart"/>
+      <w:r>
+        <w:t>npm</w:t>
+      </w:r>
+      <w:proofErr w:type="spellEnd"/>
+      <w:proofErr w:type="gramEnd"/>
+      <w:r>
+        <w:t xml:space="preserve"> init -y (dans le dossier)</w:t>
+      </w:r>
+    </w:p>
+    <w:p>
+      <w:pPr>
+        <w:pStyle w:val="Paragraphedeliste"/>
+        <w:numPr>
+          <w:ilvl w:val="0"/>
+          <w:numId w:val="4"/>
+        </w:numPr>
+        <w:spacing w:after="0"/>
+      </w:pPr>
+      <w:proofErr w:type="spellStart"/>
+      <w:proofErr w:type="gramStart"/>
+      <w:r>
+        <w:t>npm</w:t>
+      </w:r>
+      <w:proofErr w:type="spellEnd"/>
+      <w:proofErr w:type="gramEnd"/>
+      <w:r>
+        <w:t xml:space="preserve"> i </w:t>
+      </w:r>
+      <w:proofErr w:type="spellStart"/>
+      <w:r>
+        <w:t>json</w:t>
+      </w:r>
+      <w:proofErr w:type="spellEnd"/>
+      <w:r>
+        <w:t xml:space="preserve">-server </w:t>
+      </w:r>
+    </w:p>
+    <w:p>
+      <w:pPr>
+        <w:pStyle w:val="Paragraphedeliste"/>
+        <w:numPr>
+          <w:ilvl w:val="0"/>
+          <w:numId w:val="4"/>
+        </w:numPr>
+        <w:spacing w:after="0"/>
+      </w:pPr>
+      <w:r>
+        <w:t xml:space="preserve">Mettre dans script : </w:t>
+      </w:r>
+      <w:r>
+        <w:t>"start</w:t>
+      </w:r>
+      <w:proofErr w:type="gramStart"/>
+      <w:r>
+        <w:t>":</w:t>
+      </w:r>
+      <w:proofErr w:type="gramEnd"/>
+      <w:r>
+        <w:t xml:space="preserve"> "</w:t>
+      </w:r>
+      <w:proofErr w:type="spellStart"/>
+      <w:r>
+        <w:t>json</w:t>
+      </w:r>
+      <w:proofErr w:type="spellEnd"/>
+      <w:r>
+        <w:t>-server --</w:t>
+      </w:r>
+      <w:proofErr w:type="spellStart"/>
+      <w:r>
+        <w:t>watch</w:t>
+      </w:r>
+      <w:proofErr w:type="spellEnd"/>
+      <w:r>
+        <w:t xml:space="preserve"> </w:t>
+      </w:r>
+      <w:proofErr w:type="spellStart"/>
+      <w:r>
+        <w:t>db.json</w:t>
+      </w:r>
+      <w:proofErr w:type="spellEnd"/>
+      <w:r>
+        <w:t xml:space="preserve"> -p 9000"</w:t>
+      </w:r>
+    </w:p>
+    <w:p>
+      <w:pPr>
+        <w:pStyle w:val="Paragraphedeliste"/>
+        <w:numPr>
+          <w:ilvl w:val="0"/>
+          <w:numId w:val="4"/>
+        </w:numPr>
+        <w:spacing w:after="0"/>
+      </w:pPr>
+      <w:r>
+        <w:t xml:space="preserve">Créer dans le dossier un fichier : </w:t>
+      </w:r>
+      <w:proofErr w:type="spellStart"/>
+      <w:proofErr w:type="gramStart"/>
+      <w:r>
+        <w:t>db.json</w:t>
+      </w:r>
+      <w:proofErr w:type="spellEnd"/>
+      <w:proofErr w:type="gramEnd"/>
+      <w:r>
+        <w:t xml:space="preserve"> : </w:t>
+      </w:r>
+    </w:p>
+    <w:p>
+      <w:pPr>
+        <w:pStyle w:val="Paragraphedeliste"/>
+        <w:numPr>
+          <w:ilvl w:val="0"/>
+          <w:numId w:val="3"/>
+        </w:numPr>
+        <w:spacing w:after="0"/>
+        <w:rPr>
+          <w:color w:val="FFFFFF" w:themeColor="background1"/>
+        </w:rPr>
+      </w:pPr>
+    </w:p>
+    <w:p>
+      <w:pPr>
+        <w:spacing w:after="0"/>
+        <w:ind w:left="360"/>
+        <w:rPr>
+          <w:color w:val="FFFFFF" w:themeColor="background1"/>
+        </w:rPr>
+      </w:pPr>
+    </w:p>
+    <w:p>
+      <w:pPr>
+        <w:spacing w:after="0"/>
+        <w:ind w:left="360"/>
+      </w:pPr>
+    </w:p>
+    <w:p>
+      <w:pPr>
+        <w:spacing w:after="0"/>
+        <w:ind w:left="360"/>
+      </w:pPr>
+    </w:p>
+    <w:p>
+      <w:pPr>
+        <w:spacing w:after="0"/>
+        <w:ind w:left="360"/>
+      </w:pPr>
+      <w:hyperlink r:id="rId24" w:history="1">
+        <w:r>
+          <w:rPr>
+            <w:rStyle w:val="Lienhypertexte"/>
+          </w:rPr>
+          <w:t>https://www.npmjs.com/package/json-server</w:t>
+        </w:r>
+      </w:hyperlink>
     </w:p>
     <w:p>
       <w:pPr>
@@ -1744,11 +2007,241 @@
       </w:pPr>
     </w:lvl>
   </w:abstractNum>
+  <w:abstractNum w:abstractNumId="2" w15:restartNumberingAfterBreak="0">
+    <w:nsid w:val="65E128C5"/>
+    <w:multiLevelType w:val="hybridMultilevel"/>
+    <w:tmpl w:val="A6581322"/>
+    <w:lvl w:ilvl="0" w:tplc="9F9CC244">
+      <w:numFmt w:val="bullet"/>
+      <w:lvlText w:val=""/>
+      <w:lvlJc w:val="left"/>
+      <w:pPr>
+        <w:ind w:left="1128" w:hanging="360"/>
+      </w:pPr>
+      <w:rPr>
+        <w:rFonts w:ascii="Wingdings" w:eastAsiaTheme="minorHAnsi" w:hAnsi="Wingdings" w:cstheme="minorBidi" w:hint="default"/>
+      </w:rPr>
+    </w:lvl>
+    <w:lvl w:ilvl="1" w:tplc="3E72016E">
+      <w:numFmt w:val="bullet"/>
+      <w:lvlText w:val=""/>
+      <w:lvlJc w:val="left"/>
+      <w:pPr>
+        <w:ind w:left="1848" w:hanging="360"/>
+      </w:pPr>
+      <w:rPr>
+        <w:rFonts w:ascii="Wingdings" w:eastAsiaTheme="minorHAnsi" w:hAnsi="Wingdings" w:cstheme="minorBidi" w:hint="default"/>
+        <w:color w:val="auto"/>
+      </w:rPr>
+    </w:lvl>
+    <w:lvl w:ilvl="2" w:tplc="040C0005" w:tentative="1">
+      <w:start w:val="1"/>
+      <w:numFmt w:val="bullet"/>
+      <w:lvlText w:val=""/>
+      <w:lvlJc w:val="left"/>
+      <w:pPr>
+        <w:ind w:left="2568" w:hanging="360"/>
+      </w:pPr>
+      <w:rPr>
+        <w:rFonts w:ascii="Wingdings" w:hAnsi="Wingdings" w:hint="default"/>
+      </w:rPr>
+    </w:lvl>
+    <w:lvl w:ilvl="3" w:tplc="040C0001" w:tentative="1">
+      <w:start w:val="1"/>
+      <w:numFmt w:val="bullet"/>
+      <w:lvlText w:val=""/>
+      <w:lvlJc w:val="left"/>
+      <w:pPr>
+        <w:ind w:left="3288" w:hanging="360"/>
+      </w:pPr>
+      <w:rPr>
+        <w:rFonts w:ascii="Symbol" w:hAnsi="Symbol" w:hint="default"/>
+      </w:rPr>
+    </w:lvl>
+    <w:lvl w:ilvl="4" w:tplc="040C0003" w:tentative="1">
+      <w:start w:val="1"/>
+      <w:numFmt w:val="bullet"/>
+      <w:lvlText w:val="o"/>
+      <w:lvlJc w:val="left"/>
+      <w:pPr>
+        <w:ind w:left="4008" w:hanging="360"/>
+      </w:pPr>
+      <w:rPr>
+        <w:rFonts w:ascii="Courier New" w:hAnsi="Courier New" w:cs="Courier New" w:hint="default"/>
+      </w:rPr>
+    </w:lvl>
+    <w:lvl w:ilvl="5" w:tplc="040C0005" w:tentative="1">
+      <w:start w:val="1"/>
+      <w:numFmt w:val="bullet"/>
+      <w:lvlText w:val=""/>
+      <w:lvlJc w:val="left"/>
+      <w:pPr>
+        <w:ind w:left="4728" w:hanging="360"/>
+      </w:pPr>
+      <w:rPr>
+        <w:rFonts w:ascii="Wingdings" w:hAnsi="Wingdings" w:hint="default"/>
+      </w:rPr>
+    </w:lvl>
+    <w:lvl w:ilvl="6" w:tplc="040C0001" w:tentative="1">
+      <w:start w:val="1"/>
+      <w:numFmt w:val="bullet"/>
+      <w:lvlText w:val=""/>
+      <w:lvlJc w:val="left"/>
+      <w:pPr>
+        <w:ind w:left="5448" w:hanging="360"/>
+      </w:pPr>
+      <w:rPr>
+        <w:rFonts w:ascii="Symbol" w:hAnsi="Symbol" w:hint="default"/>
+      </w:rPr>
+    </w:lvl>
+    <w:lvl w:ilvl="7" w:tplc="040C0003" w:tentative="1">
+      <w:start w:val="1"/>
+      <w:numFmt w:val="bullet"/>
+      <w:lvlText w:val="o"/>
+      <w:lvlJc w:val="left"/>
+      <w:pPr>
+        <w:ind w:left="6168" w:hanging="360"/>
+      </w:pPr>
+      <w:rPr>
+        <w:rFonts w:ascii="Courier New" w:hAnsi="Courier New" w:cs="Courier New" w:hint="default"/>
+      </w:rPr>
+    </w:lvl>
+    <w:lvl w:ilvl="8" w:tplc="040C0005" w:tentative="1">
+      <w:start w:val="1"/>
+      <w:numFmt w:val="bullet"/>
+      <w:lvlText w:val=""/>
+      <w:lvlJc w:val="left"/>
+      <w:pPr>
+        <w:ind w:left="6888" w:hanging="360"/>
+      </w:pPr>
+      <w:rPr>
+        <w:rFonts w:ascii="Wingdings" w:hAnsi="Wingdings" w:hint="default"/>
+      </w:rPr>
+    </w:lvl>
+  </w:abstractNum>
+  <w:abstractNum w:abstractNumId="3" w15:restartNumberingAfterBreak="0">
+    <w:nsid w:val="7527339D"/>
+    <w:multiLevelType w:val="hybridMultilevel"/>
+    <w:tmpl w:val="34481CA2"/>
+    <w:lvl w:ilvl="0" w:tplc="9F9CC244">
+      <w:numFmt w:val="bullet"/>
+      <w:lvlText w:val=""/>
+      <w:lvlJc w:val="left"/>
+      <w:pPr>
+        <w:ind w:left="768" w:hanging="360"/>
+      </w:pPr>
+      <w:rPr>
+        <w:rFonts w:ascii="Wingdings" w:eastAsiaTheme="minorHAnsi" w:hAnsi="Wingdings" w:cstheme="minorBidi" w:hint="default"/>
+      </w:rPr>
+    </w:lvl>
+    <w:lvl w:ilvl="1" w:tplc="040C0003" w:tentative="1">
+      <w:start w:val="1"/>
+      <w:numFmt w:val="bullet"/>
+      <w:lvlText w:val="o"/>
+      <w:lvlJc w:val="left"/>
+      <w:pPr>
+        <w:ind w:left="1488" w:hanging="360"/>
+      </w:pPr>
+      <w:rPr>
+        <w:rFonts w:ascii="Courier New" w:hAnsi="Courier New" w:cs="Courier New" w:hint="default"/>
+      </w:rPr>
+    </w:lvl>
+    <w:lvl w:ilvl="2" w:tplc="040C0005" w:tentative="1">
+      <w:start w:val="1"/>
+      <w:numFmt w:val="bullet"/>
+      <w:lvlText w:val=""/>
+      <w:lvlJc w:val="left"/>
+      <w:pPr>
+        <w:ind w:left="2208" w:hanging="360"/>
+      </w:pPr>
+      <w:rPr>
+        <w:rFonts w:ascii="Wingdings" w:hAnsi="Wingdings" w:hint="default"/>
+      </w:rPr>
+    </w:lvl>
+    <w:lvl w:ilvl="3" w:tplc="040C0001" w:tentative="1">
+      <w:start w:val="1"/>
+      <w:numFmt w:val="bullet"/>
+      <w:lvlText w:val=""/>
+      <w:lvlJc w:val="left"/>
+      <w:pPr>
+        <w:ind w:left="2928" w:hanging="360"/>
+      </w:pPr>
+      <w:rPr>
+        <w:rFonts w:ascii="Symbol" w:hAnsi="Symbol" w:hint="default"/>
+      </w:rPr>
+    </w:lvl>
+    <w:lvl w:ilvl="4" w:tplc="040C0003" w:tentative="1">
+      <w:start w:val="1"/>
+      <w:numFmt w:val="bullet"/>
+      <w:lvlText w:val="o"/>
+      <w:lvlJc w:val="left"/>
+      <w:pPr>
+        <w:ind w:left="3648" w:hanging="360"/>
+      </w:pPr>
+      <w:rPr>
+        <w:rFonts w:ascii="Courier New" w:hAnsi="Courier New" w:cs="Courier New" w:hint="default"/>
+      </w:rPr>
+    </w:lvl>
+    <w:lvl w:ilvl="5" w:tplc="040C0005" w:tentative="1">
+      <w:start w:val="1"/>
+      <w:numFmt w:val="bullet"/>
+      <w:lvlText w:val=""/>
+      <w:lvlJc w:val="left"/>
+      <w:pPr>
+        <w:ind w:left="4368" w:hanging="360"/>
+      </w:pPr>
+      <w:rPr>
+        <w:rFonts w:ascii="Wingdings" w:hAnsi="Wingdings" w:hint="default"/>
+      </w:rPr>
+    </w:lvl>
+    <w:lvl w:ilvl="6" w:tplc="040C0001" w:tentative="1">
+      <w:start w:val="1"/>
+      <w:numFmt w:val="bullet"/>
+      <w:lvlText w:val=""/>
+      <w:lvlJc w:val="left"/>
+      <w:pPr>
+        <w:ind w:left="5088" w:hanging="360"/>
+      </w:pPr>
+      <w:rPr>
+        <w:rFonts w:ascii="Symbol" w:hAnsi="Symbol" w:hint="default"/>
+      </w:rPr>
+    </w:lvl>
+    <w:lvl w:ilvl="7" w:tplc="040C0003" w:tentative="1">
+      <w:start w:val="1"/>
+      <w:numFmt w:val="bullet"/>
+      <w:lvlText w:val="o"/>
+      <w:lvlJc w:val="left"/>
+      <w:pPr>
+        <w:ind w:left="5808" w:hanging="360"/>
+      </w:pPr>
+      <w:rPr>
+        <w:rFonts w:ascii="Courier New" w:hAnsi="Courier New" w:cs="Courier New" w:hint="default"/>
+      </w:rPr>
+    </w:lvl>
+    <w:lvl w:ilvl="8" w:tplc="040C0005" w:tentative="1">
+      <w:start w:val="1"/>
+      <w:numFmt w:val="bullet"/>
+      <w:lvlText w:val=""/>
+      <w:lvlJc w:val="left"/>
+      <w:pPr>
+        <w:ind w:left="6528" w:hanging="360"/>
+      </w:pPr>
+      <w:rPr>
+        <w:rFonts w:ascii="Wingdings" w:hAnsi="Wingdings" w:hint="default"/>
+      </w:rPr>
+    </w:lvl>
+  </w:abstractNum>
   <w:num w:numId="1">
     <w:abstractNumId w:val="0"/>
   </w:num>
   <w:num w:numId="2">
     <w:abstractNumId w:val="1"/>
+  </w:num>
+  <w:num w:numId="3">
+    <w:abstractNumId w:val="3"/>
+  </w:num>
+  <w:num w:numId="4">
+    <w:abstractNumId w:val="2"/>
   </w:num>
 </w:numbering>
 </file>
@@ -2380,6 +2873,17 @@
       <w:shd w:val="clear" w:color="auto" w:fill="E1DFDD"/>
     </w:rPr>
   </w:style>
+  <w:style w:type="paragraph" w:styleId="Paragraphedeliste">
+    <w:name w:val="List Paragraph"/>
+    <w:basedOn w:val="Normal"/>
+    <w:uiPriority w:val="34"/>
+    <w:qFormat/>
+    <w:rsid w:val="00ED0B5E"/>
+    <w:pPr>
+      <w:ind w:left="720"/>
+      <w:contextualSpacing/>
+    </w:pPr>
+  </w:style>
 </w:styles>
 </file>
 

</xml_diff>

<commit_message>
9 - faire un appel api avec register effect avec la libraire ngrx - @ngrx/effects : => creer un dossier store/actions => renomer action.ts en register.action.ts, et le mettre dans store/actions => créer une action registerSuccessAction dans register.actions.ts => creer registerFailureAction => creer un dossier store/effects et creer un fichier register.effect.ts => installer la librairie @ngrx/effects : npm install @ngrx/effects --save => creer une variable register$ dans register.effetc.ts => ajouter dans auth.module.ts, EffectsModule.forFeature([RegisterEffect]) => ajouter EffectsModule.forRoot([]) dans app.module.ts
</commit_message>
<xml_diff>
--- a/mediumclone-angular/mes_notes.docx
+++ b/mediumclone-angular/mes_notes.docx
@@ -285,14 +285,9 @@
       </w:pPr>
       <w:bookmarkStart w:id="0" w:name="_Toc100436782"/>
       <w:r>
-        <w:t xml:space="preserve">Projet medium clone </w:t>
-      </w:r>
-      <w:proofErr w:type="spellStart"/>
-      <w:r>
-        <w:t>angular</w:t>
+        <w:t>Projet medium clone angular</w:t>
       </w:r>
       <w:bookmarkEnd w:id="0"/>
-      <w:proofErr w:type="spellEnd"/>
     </w:p>
     <w:p>
       <w:pPr>
@@ -377,21 +372,9 @@
         <w:pStyle w:val="MonTitre1"/>
       </w:pPr>
       <w:bookmarkStart w:id="1" w:name="_Toc100436783"/>
-      <w:proofErr w:type="spellStart"/>
-      <w:proofErr w:type="gramStart"/>
-      <w:r>
-        <w:t>why</w:t>
-      </w:r>
-      <w:proofErr w:type="spellEnd"/>
-      <w:proofErr w:type="gramEnd"/>
-      <w:r>
-        <w:t xml:space="preserve"> </w:t>
-      </w:r>
-      <w:proofErr w:type="spellStart"/>
-      <w:r>
-        <w:t>ngrx</w:t>
-      </w:r>
-      <w:proofErr w:type="spellEnd"/>
+      <w:r>
+        <w:t>why ngrx</w:t>
+      </w:r>
       <w:r>
         <w:t> ?</w:t>
       </w:r>
@@ -406,37 +389,11 @@
       <w:pPr>
         <w:spacing w:after="0"/>
       </w:pPr>
-      <w:proofErr w:type="gramStart"/>
-      <w:r>
-        <w:t>c’est</w:t>
-      </w:r>
-      <w:proofErr w:type="gramEnd"/>
-      <w:r>
-        <w:t xml:space="preserve"> un genre de </w:t>
-      </w:r>
-      <w:proofErr w:type="spellStart"/>
-      <w:r>
-        <w:t>redux</w:t>
-      </w:r>
-      <w:proofErr w:type="spellEnd"/>
-      <w:r>
-        <w:t xml:space="preserve"> sur </w:t>
-      </w:r>
-      <w:proofErr w:type="spellStart"/>
-      <w:r>
-        <w:t>angular</w:t>
-      </w:r>
-      <w:proofErr w:type="spellEnd"/>
-      <w:r>
-        <w:t xml:space="preserve">, pour </w:t>
-      </w:r>
-      <w:proofErr w:type="spellStart"/>
-      <w:r>
-        <w:t>gerer</w:t>
-      </w:r>
-      <w:proofErr w:type="spellEnd"/>
-      <w:r>
-        <w:t xml:space="preserve"> les states globalement, pour une grande app.</w:t>
+      <w:r>
+        <w:t>c’est un genre de redux sur angular</w:t>
+      </w:r>
+      <w:r>
+        <w:t>, pour gerer les states globalement, pour une grande app.</w:t>
       </w:r>
     </w:p>
     <w:p>
@@ -467,13 +424,8 @@
         <w:pStyle w:val="MonTitre1"/>
       </w:pPr>
       <w:bookmarkStart w:id="2" w:name="_Toc100436784"/>
-      <w:proofErr w:type="gramStart"/>
-      <w:r>
-        <w:t>structure</w:t>
-      </w:r>
-      <w:proofErr w:type="gramEnd"/>
-      <w:r>
-        <w:t xml:space="preserve"> du projet</w:t>
+      <w:r>
+        <w:t>structure du projet</w:t>
       </w:r>
       <w:bookmarkEnd w:id="2"/>
     </w:p>
@@ -886,7 +838,7 @@
           <v:shape id="_x0000_i1025" type="#_x0000_t75" style="width:453.2pt;height:272.8pt" o:ole="">
             <v:imagedata r:id="rId15" o:title=""/>
           </v:shape>
-          <o:OLEObject Type="Embed" ProgID="Paint.Picture" ShapeID="_x0000_i1025" DrawAspect="Content" ObjectID="_1711208857" r:id="rId16"/>
+          <o:OLEObject Type="Embed" ProgID="Paint.Picture" ShapeID="_x0000_i1025" DrawAspect="Content" ObjectID="_1711209821" r:id="rId16"/>
         </w:object>
       </w:r>
     </w:p>
@@ -1157,19 +1109,9 @@
       <w:pPr>
         <w:pStyle w:val="MonTitre1"/>
       </w:pPr>
-      <w:proofErr w:type="spellStart"/>
-      <w:r>
-        <w:t>Language</w:t>
-      </w:r>
-      <w:proofErr w:type="spellEnd"/>
-      <w:r>
-        <w:t xml:space="preserve"> server </w:t>
-      </w:r>
-      <w:proofErr w:type="spellStart"/>
-      <w:r>
-        <w:t>protocol</w:t>
-      </w:r>
-      <w:proofErr w:type="spellEnd"/>
+      <w:r>
+        <w:t>Language server protocol</w:t>
+      </w:r>
     </w:p>
     <w:p>
       <w:pPr>
@@ -1185,13 +1127,8 @@
       <w:pPr>
         <w:pStyle w:val="MonTitre1"/>
       </w:pPr>
-      <w:proofErr w:type="spellStart"/>
-      <w:r>
-        <w:t>Register</w:t>
-      </w:r>
-      <w:proofErr w:type="spellEnd"/>
-      <w:r>
-        <w:t xml:space="preserve"> module</w:t>
+      <w:r>
+        <w:t>Register module</w:t>
       </w:r>
     </w:p>
     <w:p>
@@ -1216,99 +1153,132 @@
       <w:pPr>
         <w:pStyle w:val="MonTitre1"/>
       </w:pPr>
-      <w:proofErr w:type="spellStart"/>
-      <w:proofErr w:type="gramStart"/>
-      <w:r>
-        <w:t>register</w:t>
-      </w:r>
-      <w:proofErr w:type="spellEnd"/>
-      <w:proofErr w:type="gramEnd"/>
+      <w:r>
+        <w:t>register layout</w:t>
+      </w:r>
+    </w:p>
+    <w:p>
+      <w:pPr>
+        <w:spacing w:after="0"/>
+      </w:pPr>
+    </w:p>
+    <w:p>
+      <w:pPr>
+        <w:spacing w:after="0"/>
+      </w:pPr>
+    </w:p>
+    <w:p>
+      <w:pPr>
+        <w:pStyle w:val="MonTitre1"/>
+      </w:pPr>
+      <w:r>
+        <w:t>installation de ReactiveFormModule</w:t>
+      </w:r>
+    </w:p>
+    <w:p>
+      <w:pPr>
+        <w:spacing w:after="0"/>
+      </w:pPr>
+    </w:p>
+    <w:p>
+      <w:pPr>
+        <w:pStyle w:val="MonTitre1"/>
+      </w:pPr>
+      <w:r>
+        <w:t>installation de ngrx</w:t>
+      </w:r>
+    </w:p>
+    <w:p>
+      <w:pPr>
+        <w:spacing w:after="0"/>
+      </w:pPr>
+    </w:p>
+    <w:p>
+      <w:pPr>
+        <w:pStyle w:val="MonTitre1"/>
+      </w:pPr>
+      <w:r>
+        <w:t>creating auth interface</w:t>
+      </w:r>
       <w:r>
         <w:t xml:space="preserve"> </w:t>
       </w:r>
-      <w:proofErr w:type="spellStart"/>
-      <w:r>
-        <w:t>layout</w:t>
-      </w:r>
-      <w:proofErr w:type="spellEnd"/>
-    </w:p>
-    <w:p>
-      <w:pPr>
-        <w:spacing w:after="0"/>
-      </w:pPr>
-    </w:p>
-    <w:p>
-      <w:pPr>
-        <w:spacing w:after="0"/>
+      <w:r>
+        <w:t>ngrx</w:t>
+      </w:r>
+    </w:p>
+    <w:p>
+      <w:pPr>
+        <w:spacing w:after="0"/>
+        <w:ind w:left="360"/>
       </w:pPr>
     </w:p>
     <w:p>
       <w:pPr>
         <w:pStyle w:val="MonTitre1"/>
       </w:pPr>
-      <w:proofErr w:type="gramStart"/>
-      <w:r>
-        <w:t>installation</w:t>
-      </w:r>
-      <w:proofErr w:type="gramEnd"/>
-      <w:r>
-        <w:t xml:space="preserve"> de </w:t>
-      </w:r>
-      <w:proofErr w:type="spellStart"/>
-      <w:r>
-        <w:t>ReactiveFormModule</w:t>
-      </w:r>
-      <w:proofErr w:type="spellEnd"/>
-    </w:p>
-    <w:p>
-      <w:pPr>
-        <w:spacing w:after="0"/>
+      <w:r>
+        <w:t>add auth redurec</w:t>
+      </w:r>
+      <w:r>
+        <w:t xml:space="preserve"> </w:t>
+      </w:r>
+      <w:r>
+        <w:t>ngrx</w:t>
+      </w:r>
+    </w:p>
+    <w:p>
+      <w:pPr>
+        <w:spacing w:after="0"/>
+        <w:ind w:left="360"/>
+      </w:pPr>
+    </w:p>
+    <w:p>
+      <w:pPr>
+        <w:spacing w:after="0"/>
+        <w:ind w:left="360"/>
+      </w:pPr>
+      <w:hyperlink r:id="rId23" w:history="1">
+        <w:r>
+          <w:rPr>
+            <w:rStyle w:val="Lienhypertexte"/>
+          </w:rPr>
+          <w:t>https://ngrx.io/guide/store/reducers</w:t>
+        </w:r>
+      </w:hyperlink>
+    </w:p>
+    <w:p>
+      <w:pPr>
+        <w:spacing w:after="0"/>
+        <w:ind w:left="360"/>
       </w:pPr>
     </w:p>
     <w:p>
       <w:pPr>
         <w:pStyle w:val="MonTitre1"/>
       </w:pPr>
-      <w:proofErr w:type="gramStart"/>
-      <w:r>
-        <w:t>installation</w:t>
-      </w:r>
-      <w:proofErr w:type="gramEnd"/>
-      <w:r>
-        <w:t xml:space="preserve"> de </w:t>
-      </w:r>
-      <w:proofErr w:type="spellStart"/>
+      <w:r>
+        <w:t>creating selectors</w:t>
+      </w:r>
+      <w:r>
+        <w:t xml:space="preserve"> </w:t>
+      </w:r>
       <w:r>
         <w:t>ngrx</w:t>
       </w:r>
-      <w:proofErr w:type="spellEnd"/>
-    </w:p>
-    <w:p>
-      <w:pPr>
-        <w:spacing w:after="0"/>
+    </w:p>
+    <w:p>
+      <w:pPr>
+        <w:spacing w:after="0"/>
+        <w:ind w:left="360"/>
       </w:pPr>
     </w:p>
     <w:p>
       <w:pPr>
         <w:pStyle w:val="MonTitre1"/>
       </w:pPr>
-      <w:proofErr w:type="spellStart"/>
-      <w:proofErr w:type="gramStart"/>
-      <w:r>
-        <w:t>creating</w:t>
-      </w:r>
-      <w:proofErr w:type="spellEnd"/>
-      <w:proofErr w:type="gramEnd"/>
-      <w:r>
-        <w:t xml:space="preserve"> </w:t>
-      </w:r>
-      <w:proofErr w:type="spellStart"/>
-      <w:r>
-        <w:t>auth</w:t>
-      </w:r>
-      <w:proofErr w:type="spellEnd"/>
-      <w:r>
-        <w:t xml:space="preserve"> interface</w:t>
+      <w:r>
+        <w:t>register service</w:t>
       </w:r>
     </w:p>
     <w:p>
@@ -1321,130 +1291,8 @@
       <w:pPr>
         <w:pStyle w:val="MonTitre1"/>
       </w:pPr>
-      <w:proofErr w:type="spellStart"/>
-      <w:proofErr w:type="gramStart"/>
-      <w:r>
-        <w:t>add</w:t>
-      </w:r>
-      <w:proofErr w:type="spellEnd"/>
-      <w:proofErr w:type="gramEnd"/>
-      <w:r>
-        <w:t xml:space="preserve"> </w:t>
-      </w:r>
-      <w:proofErr w:type="spellStart"/>
-      <w:r>
-        <w:t>auth</w:t>
-      </w:r>
-      <w:proofErr w:type="spellEnd"/>
-      <w:r>
-        <w:t xml:space="preserve"> </w:t>
-      </w:r>
-      <w:proofErr w:type="spellStart"/>
-      <w:r>
-        <w:t>redurec</w:t>
-      </w:r>
-      <w:proofErr w:type="spellEnd"/>
-    </w:p>
-    <w:p>
-      <w:pPr>
-        <w:spacing w:after="0"/>
-        <w:ind w:left="360"/>
-      </w:pPr>
-    </w:p>
-    <w:p>
-      <w:pPr>
-        <w:spacing w:after="0"/>
-        <w:ind w:left="360"/>
-      </w:pPr>
-      <w:hyperlink r:id="rId23" w:history="1">
-        <w:r>
-          <w:rPr>
-            <w:rStyle w:val="Lienhypertexte"/>
-          </w:rPr>
-          <w:t>https://ngrx.io/guide/store/reducers</w:t>
-        </w:r>
-      </w:hyperlink>
-    </w:p>
-    <w:p>
-      <w:pPr>
-        <w:spacing w:after="0"/>
-        <w:ind w:left="360"/>
-      </w:pPr>
-    </w:p>
-    <w:p>
-      <w:pPr>
-        <w:pStyle w:val="MonTitre1"/>
-      </w:pPr>
-      <w:proofErr w:type="spellStart"/>
-      <w:proofErr w:type="gramStart"/>
-      <w:r>
-        <w:t>creating</w:t>
-      </w:r>
-      <w:proofErr w:type="spellEnd"/>
-      <w:proofErr w:type="gramEnd"/>
-      <w:r>
-        <w:t xml:space="preserve"> </w:t>
-      </w:r>
-      <w:proofErr w:type="spellStart"/>
-      <w:r>
-        <w:t>selectors</w:t>
-      </w:r>
-      <w:proofErr w:type="spellEnd"/>
-    </w:p>
-    <w:p>
-      <w:pPr>
-        <w:spacing w:after="0"/>
-        <w:ind w:left="360"/>
-      </w:pPr>
-    </w:p>
-    <w:p>
-      <w:pPr>
-        <w:pStyle w:val="MonTitre1"/>
-      </w:pPr>
-      <w:proofErr w:type="spellStart"/>
-      <w:proofErr w:type="gramStart"/>
-      <w:r>
-        <w:t>register</w:t>
-      </w:r>
-      <w:proofErr w:type="spellEnd"/>
-      <w:proofErr w:type="gramEnd"/>
-      <w:r>
-        <w:t xml:space="preserve"> service</w:t>
-      </w:r>
-    </w:p>
-    <w:p>
-      <w:pPr>
-        <w:spacing w:after="0"/>
-        <w:ind w:left="360"/>
-      </w:pPr>
-    </w:p>
-    <w:p>
-      <w:pPr>
-        <w:pStyle w:val="MonTitre1"/>
-      </w:pPr>
-      <w:proofErr w:type="gramStart"/>
-      <w:r>
-        <w:t>créer</w:t>
-      </w:r>
-      <w:proofErr w:type="gramEnd"/>
-      <w:r>
-        <w:t xml:space="preserve"> un server api avec </w:t>
-      </w:r>
-      <w:proofErr w:type="spellStart"/>
-      <w:r>
-        <w:t>npm</w:t>
-      </w:r>
-      <w:proofErr w:type="spellEnd"/>
-      <w:r>
-        <w:t xml:space="preserve"> </w:t>
-      </w:r>
-      <w:proofErr w:type="spellStart"/>
-      <w:r>
-        <w:t>json</w:t>
-      </w:r>
-      <w:proofErr w:type="spellEnd"/>
-      <w:r>
-        <w:t>-server</w:t>
+      <w:r>
+        <w:t>créer un server api avec npm json-server</w:t>
       </w:r>
     </w:p>
     <w:p>
@@ -1461,13 +1309,8 @@
         </w:numPr>
         <w:spacing w:after="0"/>
       </w:pPr>
-      <w:proofErr w:type="gramStart"/>
-      <w:r>
-        <w:t>créer</w:t>
-      </w:r>
-      <w:proofErr w:type="gramEnd"/>
-      <w:r>
-        <w:t xml:space="preserve"> un dossier </w:t>
+      <w:r>
+        <w:t xml:space="preserve">créer un dossier </w:t>
       </w:r>
     </w:p>
     <w:p>
@@ -1479,15 +1322,8 @@
         </w:numPr>
         <w:spacing w:after="0"/>
       </w:pPr>
-      <w:proofErr w:type="spellStart"/>
-      <w:proofErr w:type="gramStart"/>
-      <w:r>
-        <w:t>npm</w:t>
-      </w:r>
-      <w:proofErr w:type="spellEnd"/>
-      <w:proofErr w:type="gramEnd"/>
-      <w:r>
-        <w:t xml:space="preserve"> init -y (dans le dossier)</w:t>
+      <w:r>
+        <w:t>npm init -y (dans le dossier)</w:t>
       </w:r>
     </w:p>
     <w:p>
@@ -1499,23 +1335,8 @@
         </w:numPr>
         <w:spacing w:after="0"/>
       </w:pPr>
-      <w:proofErr w:type="spellStart"/>
-      <w:proofErr w:type="gramStart"/>
-      <w:r>
-        <w:t>npm</w:t>
-      </w:r>
-      <w:proofErr w:type="spellEnd"/>
-      <w:proofErr w:type="gramEnd"/>
-      <w:r>
-        <w:t xml:space="preserve"> i </w:t>
-      </w:r>
-      <w:proofErr w:type="spellStart"/>
-      <w:r>
-        <w:t>json</w:t>
-      </w:r>
-      <w:proofErr w:type="spellEnd"/>
-      <w:r>
-        <w:t xml:space="preserve">-server </w:t>
+      <w:r>
+        <w:t xml:space="preserve">npm i json-server </w:t>
       </w:r>
     </w:p>
     <w:p>
@@ -1531,39 +1352,7 @@
         <w:t xml:space="preserve">Mettre dans script : </w:t>
       </w:r>
       <w:r>
-        <w:t>"start</w:t>
-      </w:r>
-      <w:proofErr w:type="gramStart"/>
-      <w:r>
-        <w:t>":</w:t>
-      </w:r>
-      <w:proofErr w:type="gramEnd"/>
-      <w:r>
-        <w:t xml:space="preserve"> "</w:t>
-      </w:r>
-      <w:proofErr w:type="spellStart"/>
-      <w:r>
-        <w:t>json</w:t>
-      </w:r>
-      <w:proofErr w:type="spellEnd"/>
-      <w:r>
-        <w:t>-server --</w:t>
-      </w:r>
-      <w:proofErr w:type="spellStart"/>
-      <w:r>
-        <w:t>watch</w:t>
-      </w:r>
-      <w:proofErr w:type="spellEnd"/>
-      <w:r>
-        <w:t xml:space="preserve"> </w:t>
-      </w:r>
-      <w:proofErr w:type="spellStart"/>
-      <w:r>
-        <w:t>db.json</w:t>
-      </w:r>
-      <w:proofErr w:type="spellEnd"/>
-      <w:r>
-        <w:t xml:space="preserve"> -p 9000"</w:t>
+        <w:t>"start": "json-server --watch db.json -p 9000"</w:t>
       </w:r>
     </w:p>
     <w:p>
@@ -1576,27 +1365,14 @@
         <w:spacing w:after="0"/>
       </w:pPr>
       <w:r>
-        <w:t xml:space="preserve">Créer dans le dossier un fichier : </w:t>
-      </w:r>
-      <w:proofErr w:type="spellStart"/>
-      <w:proofErr w:type="gramStart"/>
-      <w:r>
-        <w:t>db.json</w:t>
-      </w:r>
-      <w:proofErr w:type="spellEnd"/>
-      <w:proofErr w:type="gramEnd"/>
-      <w:r>
-        <w:t xml:space="preserve"> : </w:t>
+        <w:t xml:space="preserve">Créer dans le dossier un fichier : db.json : </w:t>
       </w:r>
     </w:p>
     <w:p>
       <w:pPr>
         <w:pStyle w:val="Paragraphedeliste"/>
-        <w:numPr>
-          <w:ilvl w:val="0"/>
-          <w:numId w:val="3"/>
-        </w:numPr>
-        <w:spacing w:after="0"/>
+        <w:spacing w:after="0"/>
+        <w:ind w:left="768"/>
         <w:rPr>
           <w:color w:val="FFFFFF" w:themeColor="background1"/>
         </w:rPr>
@@ -1606,9 +1382,6 @@
       <w:pPr>
         <w:spacing w:after="0"/>
         <w:ind w:left="360"/>
-        <w:rPr>
-          <w:color w:val="FFFFFF" w:themeColor="background1"/>
-        </w:rPr>
       </w:pPr>
     </w:p>
     <w:p>
@@ -1616,6 +1389,14 @@
         <w:spacing w:after="0"/>
         <w:ind w:left="360"/>
       </w:pPr>
+      <w:hyperlink r:id="rId24" w:history="1">
+        <w:r>
+          <w:rPr>
+            <w:rStyle w:val="Lienhypertexte"/>
+          </w:rPr>
+          <w:t>https://www.npmjs.com/package/json-server</w:t>
+        </w:r>
+      </w:hyperlink>
     </w:p>
     <w:p>
       <w:pPr>
@@ -1625,29 +1406,17 @@
     </w:p>
     <w:p>
       <w:pPr>
-        <w:spacing w:after="0"/>
-        <w:ind w:left="360"/>
-      </w:pPr>
-      <w:hyperlink r:id="rId24" w:history="1">
-        <w:r>
-          <w:rPr>
-            <w:rStyle w:val="Lienhypertexte"/>
-          </w:rPr>
-          <w:t>https://www.npmjs.com/package/json-server</w:t>
-        </w:r>
-      </w:hyperlink>
-    </w:p>
-    <w:p>
-      <w:pPr>
-        <w:spacing w:after="0"/>
-        <w:ind w:left="360"/>
-      </w:pPr>
-    </w:p>
-    <w:p>
-      <w:pPr>
-        <w:spacing w:after="0"/>
-        <w:ind w:left="360"/>
-      </w:pPr>
+        <w:pStyle w:val="MonTitre1"/>
+      </w:pPr>
+      <w:r>
+        <w:t>register effect</w:t>
+      </w:r>
+      <w:r>
+        <w:t xml:space="preserve"> </w:t>
+      </w:r>
+      <w:r>
+        <w:t>ngrx</w:t>
+      </w:r>
     </w:p>
     <w:p>
       <w:pPr>

</xml_diff>

<commit_message>
10 - updating auth reducer - gestion des erreurs dans le backend : => dans shared/types, on cree une interface backendErrors.interface.ts => dans register.action.ts, on ajouter des props dans registerFailureAction => dans authState.interface.ts, on ajoute currentUser: CurrentUserInterface | null, isLoggedIn: boolean | null, validationErrors: BackendErrorsInterface | null =>dans store/reducer.ts, dans initialState, on initialise aussi ces 3 propriétés: currentUser, isLoggedIn, validationErrors et on ajoute les 2 actions: registerSuccessAction et registerFailureAction => dans register.action.ts, on ajoute registerSuccessAction et registerFailureAction => dans register.effect.ts, on met à jour catchError
</commit_message>
<xml_diff>
--- a/mediumclone-angular/mes_notes.docx
+++ b/mediumclone-angular/mes_notes.docx
@@ -285,9 +285,14 @@
       </w:pPr>
       <w:bookmarkStart w:id="0" w:name="_Toc100436782"/>
       <w:r>
-        <w:t>Projet medium clone angular</w:t>
+        <w:t xml:space="preserve">Projet medium clone </w:t>
+      </w:r>
+      <w:proofErr w:type="spellStart"/>
+      <w:r>
+        <w:t>angular</w:t>
       </w:r>
       <w:bookmarkEnd w:id="0"/>
+      <w:proofErr w:type="spellEnd"/>
     </w:p>
     <w:p>
       <w:pPr>
@@ -372,9 +377,21 @@
         <w:pStyle w:val="MonTitre1"/>
       </w:pPr>
       <w:bookmarkStart w:id="1" w:name="_Toc100436783"/>
-      <w:r>
-        <w:t>why ngrx</w:t>
-      </w:r>
+      <w:proofErr w:type="spellStart"/>
+      <w:proofErr w:type="gramStart"/>
+      <w:r>
+        <w:t>why</w:t>
+      </w:r>
+      <w:proofErr w:type="spellEnd"/>
+      <w:proofErr w:type="gramEnd"/>
+      <w:r>
+        <w:t xml:space="preserve"> </w:t>
+      </w:r>
+      <w:proofErr w:type="spellStart"/>
+      <w:r>
+        <w:t>ngrx</w:t>
+      </w:r>
+      <w:proofErr w:type="spellEnd"/>
       <w:r>
         <w:t> ?</w:t>
       </w:r>
@@ -389,11 +406,37 @@
       <w:pPr>
         <w:spacing w:after="0"/>
       </w:pPr>
-      <w:r>
-        <w:t>c’est un genre de redux sur angular</w:t>
-      </w:r>
-      <w:r>
-        <w:t>, pour gerer les states globalement, pour une grande app.</w:t>
+      <w:proofErr w:type="gramStart"/>
+      <w:r>
+        <w:t>c’est</w:t>
+      </w:r>
+      <w:proofErr w:type="gramEnd"/>
+      <w:r>
+        <w:t xml:space="preserve"> un genre de </w:t>
+      </w:r>
+      <w:proofErr w:type="spellStart"/>
+      <w:r>
+        <w:t>redux</w:t>
+      </w:r>
+      <w:proofErr w:type="spellEnd"/>
+      <w:r>
+        <w:t xml:space="preserve"> sur </w:t>
+      </w:r>
+      <w:proofErr w:type="spellStart"/>
+      <w:r>
+        <w:t>angular</w:t>
+      </w:r>
+      <w:proofErr w:type="spellEnd"/>
+      <w:r>
+        <w:t xml:space="preserve">, pour </w:t>
+      </w:r>
+      <w:proofErr w:type="spellStart"/>
+      <w:r>
+        <w:t>gerer</w:t>
+      </w:r>
+      <w:proofErr w:type="spellEnd"/>
+      <w:r>
+        <w:t xml:space="preserve"> les states globalement, pour une grande app.</w:t>
       </w:r>
     </w:p>
     <w:p>
@@ -424,8 +467,13 @@
         <w:pStyle w:val="MonTitre1"/>
       </w:pPr>
       <w:bookmarkStart w:id="2" w:name="_Toc100436784"/>
-      <w:r>
-        <w:t>structure du projet</w:t>
+      <w:proofErr w:type="gramStart"/>
+      <w:r>
+        <w:t>structure</w:t>
+      </w:r>
+      <w:proofErr w:type="gramEnd"/>
+      <w:r>
+        <w:t xml:space="preserve"> du projet</w:t>
       </w:r>
       <w:bookmarkEnd w:id="2"/>
     </w:p>
@@ -838,7 +886,7 @@
           <v:shape id="_x0000_i1025" type="#_x0000_t75" style="width:453.2pt;height:272.8pt" o:ole="">
             <v:imagedata r:id="rId15" o:title=""/>
           </v:shape>
-          <o:OLEObject Type="Embed" ProgID="Paint.Picture" ShapeID="_x0000_i1025" DrawAspect="Content" ObjectID="_1711209821" r:id="rId16"/>
+          <o:OLEObject Type="Embed" ProgID="Paint.Picture" ShapeID="_x0000_i1025" DrawAspect="Content" ObjectID="_1711219983" r:id="rId16"/>
         </w:object>
       </w:r>
     </w:p>
@@ -1109,9 +1157,19 @@
       <w:pPr>
         <w:pStyle w:val="MonTitre1"/>
       </w:pPr>
-      <w:r>
-        <w:t>Language server protocol</w:t>
-      </w:r>
+      <w:proofErr w:type="spellStart"/>
+      <w:r>
+        <w:t>Language</w:t>
+      </w:r>
+      <w:proofErr w:type="spellEnd"/>
+      <w:r>
+        <w:t xml:space="preserve"> server </w:t>
+      </w:r>
+      <w:proofErr w:type="spellStart"/>
+      <w:r>
+        <w:t>protocol</w:t>
+      </w:r>
+      <w:proofErr w:type="spellEnd"/>
     </w:p>
     <w:p>
       <w:pPr>
@@ -1127,8 +1185,13 @@
       <w:pPr>
         <w:pStyle w:val="MonTitre1"/>
       </w:pPr>
-      <w:r>
-        <w:t>Register module</w:t>
+      <w:proofErr w:type="spellStart"/>
+      <w:r>
+        <w:t>Register</w:t>
+      </w:r>
+      <w:proofErr w:type="spellEnd"/>
+      <w:r>
+        <w:t xml:space="preserve"> module</w:t>
       </w:r>
     </w:p>
     <w:p>
@@ -1153,9 +1216,21 @@
       <w:pPr>
         <w:pStyle w:val="MonTitre1"/>
       </w:pPr>
-      <w:r>
-        <w:t>register layout</w:t>
-      </w:r>
+      <w:proofErr w:type="spellStart"/>
+      <w:proofErr w:type="gramStart"/>
+      <w:r>
+        <w:t>register</w:t>
+      </w:r>
+      <w:proofErr w:type="spellEnd"/>
+      <w:proofErr w:type="gramEnd"/>
+      <w:r>
+        <w:t xml:space="preserve"> </w:t>
+      </w:r>
+      <w:proofErr w:type="spellStart"/>
+      <w:r>
+        <w:t>layout</w:t>
+      </w:r>
+      <w:proofErr w:type="spellEnd"/>
     </w:p>
     <w:p>
       <w:pPr>
@@ -1171,9 +1246,19 @@
       <w:pPr>
         <w:pStyle w:val="MonTitre1"/>
       </w:pPr>
-      <w:r>
-        <w:t>installation de ReactiveFormModule</w:t>
-      </w:r>
+      <w:proofErr w:type="gramStart"/>
+      <w:r>
+        <w:t>installation</w:t>
+      </w:r>
+      <w:proofErr w:type="gramEnd"/>
+      <w:r>
+        <w:t xml:space="preserve"> de </w:t>
+      </w:r>
+      <w:proofErr w:type="spellStart"/>
+      <w:r>
+        <w:t>ReactiveFormModule</w:t>
+      </w:r>
+      <w:proofErr w:type="spellEnd"/>
     </w:p>
     <w:p>
       <w:pPr>
@@ -1184,9 +1269,19 @@
       <w:pPr>
         <w:pStyle w:val="MonTitre1"/>
       </w:pPr>
-      <w:r>
-        <w:t>installation de ngrx</w:t>
-      </w:r>
+      <w:proofErr w:type="gramStart"/>
+      <w:r>
+        <w:t>installation</w:t>
+      </w:r>
+      <w:proofErr w:type="gramEnd"/>
+      <w:r>
+        <w:t xml:space="preserve"> de </w:t>
+      </w:r>
+      <w:proofErr w:type="spellStart"/>
+      <w:r>
+        <w:t>ngrx</w:t>
+      </w:r>
+      <w:proofErr w:type="spellEnd"/>
     </w:p>
     <w:p>
       <w:pPr>
@@ -1197,15 +1292,32 @@
       <w:pPr>
         <w:pStyle w:val="MonTitre1"/>
       </w:pPr>
-      <w:r>
-        <w:t>creating auth interface</w:t>
-      </w:r>
+      <w:proofErr w:type="spellStart"/>
+      <w:proofErr w:type="gramStart"/>
+      <w:r>
+        <w:t>creating</w:t>
+      </w:r>
+      <w:proofErr w:type="spellEnd"/>
+      <w:proofErr w:type="gramEnd"/>
       <w:r>
         <w:t xml:space="preserve"> </w:t>
       </w:r>
+      <w:proofErr w:type="spellStart"/>
+      <w:r>
+        <w:t>auth</w:t>
+      </w:r>
+      <w:proofErr w:type="spellEnd"/>
+      <w:r>
+        <w:t xml:space="preserve"> interface</w:t>
+      </w:r>
+      <w:r>
+        <w:t xml:space="preserve"> </w:t>
+      </w:r>
+      <w:proofErr w:type="spellStart"/>
       <w:r>
         <w:t>ngrx</w:t>
       </w:r>
+      <w:proofErr w:type="spellEnd"/>
     </w:p>
     <w:p>
       <w:pPr>
@@ -1217,15 +1329,37 @@
       <w:pPr>
         <w:pStyle w:val="MonTitre1"/>
       </w:pPr>
-      <w:r>
-        <w:t>add auth redurec</w:t>
-      </w:r>
+      <w:proofErr w:type="spellStart"/>
+      <w:proofErr w:type="gramStart"/>
+      <w:r>
+        <w:t>add</w:t>
+      </w:r>
+      <w:proofErr w:type="spellEnd"/>
+      <w:proofErr w:type="gramEnd"/>
       <w:r>
         <w:t xml:space="preserve"> </w:t>
       </w:r>
+      <w:proofErr w:type="spellStart"/>
+      <w:r>
+        <w:t>auth</w:t>
+      </w:r>
+      <w:proofErr w:type="spellEnd"/>
+      <w:r>
+        <w:t xml:space="preserve"> </w:t>
+      </w:r>
+      <w:proofErr w:type="spellStart"/>
+      <w:r>
+        <w:t>redurec</w:t>
+      </w:r>
+      <w:proofErr w:type="spellEnd"/>
+      <w:r>
+        <w:t xml:space="preserve"> </w:t>
+      </w:r>
+      <w:proofErr w:type="spellStart"/>
       <w:r>
         <w:t>ngrx</w:t>
       </w:r>
+      <w:proofErr w:type="spellEnd"/>
     </w:p>
     <w:p>
       <w:pPr>
@@ -1257,15 +1391,29 @@
       <w:pPr>
         <w:pStyle w:val="MonTitre1"/>
       </w:pPr>
-      <w:r>
-        <w:t>creating selectors</w:t>
-      </w:r>
+      <w:proofErr w:type="spellStart"/>
+      <w:proofErr w:type="gramStart"/>
+      <w:r>
+        <w:t>creating</w:t>
+      </w:r>
+      <w:proofErr w:type="spellEnd"/>
+      <w:proofErr w:type="gramEnd"/>
       <w:r>
         <w:t xml:space="preserve"> </w:t>
       </w:r>
+      <w:proofErr w:type="spellStart"/>
+      <w:r>
+        <w:t>selectors</w:t>
+      </w:r>
+      <w:proofErr w:type="spellEnd"/>
+      <w:r>
+        <w:t xml:space="preserve"> </w:t>
+      </w:r>
+      <w:proofErr w:type="spellStart"/>
       <w:r>
         <w:t>ngrx</w:t>
       </w:r>
+      <w:proofErr w:type="spellEnd"/>
     </w:p>
     <w:p>
       <w:pPr>
@@ -1277,8 +1425,15 @@
       <w:pPr>
         <w:pStyle w:val="MonTitre1"/>
       </w:pPr>
-      <w:r>
-        <w:t>register service</w:t>
+      <w:proofErr w:type="spellStart"/>
+      <w:proofErr w:type="gramStart"/>
+      <w:r>
+        <w:t>register</w:t>
+      </w:r>
+      <w:proofErr w:type="spellEnd"/>
+      <w:proofErr w:type="gramEnd"/>
+      <w:r>
+        <w:t xml:space="preserve"> service</w:t>
       </w:r>
     </w:p>
     <w:p>
@@ -1291,8 +1446,29 @@
       <w:pPr>
         <w:pStyle w:val="MonTitre1"/>
       </w:pPr>
-      <w:r>
-        <w:t>créer un server api avec npm json-server</w:t>
+      <w:proofErr w:type="gramStart"/>
+      <w:r>
+        <w:t>créer</w:t>
+      </w:r>
+      <w:proofErr w:type="gramEnd"/>
+      <w:r>
+        <w:t xml:space="preserve"> un server api avec </w:t>
+      </w:r>
+      <w:proofErr w:type="spellStart"/>
+      <w:r>
+        <w:t>npm</w:t>
+      </w:r>
+      <w:proofErr w:type="spellEnd"/>
+      <w:r>
+        <w:t xml:space="preserve"> </w:t>
+      </w:r>
+      <w:proofErr w:type="spellStart"/>
+      <w:r>
+        <w:t>json</w:t>
+      </w:r>
+      <w:proofErr w:type="spellEnd"/>
+      <w:r>
+        <w:t>-server</w:t>
       </w:r>
     </w:p>
     <w:p>
@@ -1309,8 +1485,13 @@
         </w:numPr>
         <w:spacing w:after="0"/>
       </w:pPr>
-      <w:r>
-        <w:t xml:space="preserve">créer un dossier </w:t>
+      <w:proofErr w:type="gramStart"/>
+      <w:r>
+        <w:t>créer</w:t>
+      </w:r>
+      <w:proofErr w:type="gramEnd"/>
+      <w:r>
+        <w:t xml:space="preserve"> un dossier </w:t>
       </w:r>
     </w:p>
     <w:p>
@@ -1322,8 +1503,15 @@
         </w:numPr>
         <w:spacing w:after="0"/>
       </w:pPr>
-      <w:r>
-        <w:t>npm init -y (dans le dossier)</w:t>
+      <w:proofErr w:type="spellStart"/>
+      <w:proofErr w:type="gramStart"/>
+      <w:r>
+        <w:t>npm</w:t>
+      </w:r>
+      <w:proofErr w:type="spellEnd"/>
+      <w:proofErr w:type="gramEnd"/>
+      <w:r>
+        <w:t xml:space="preserve"> init -y (dans le dossier)</w:t>
       </w:r>
     </w:p>
     <w:p>
@@ -1335,8 +1523,23 @@
         </w:numPr>
         <w:spacing w:after="0"/>
       </w:pPr>
-      <w:r>
-        <w:t xml:space="preserve">npm i json-server </w:t>
+      <w:proofErr w:type="spellStart"/>
+      <w:proofErr w:type="gramStart"/>
+      <w:r>
+        <w:t>npm</w:t>
+      </w:r>
+      <w:proofErr w:type="spellEnd"/>
+      <w:proofErr w:type="gramEnd"/>
+      <w:r>
+        <w:t xml:space="preserve"> i </w:t>
+      </w:r>
+      <w:proofErr w:type="spellStart"/>
+      <w:r>
+        <w:t>json</w:t>
+      </w:r>
+      <w:proofErr w:type="spellEnd"/>
+      <w:r>
+        <w:t xml:space="preserve">-server </w:t>
       </w:r>
     </w:p>
     <w:p>
@@ -1352,7 +1555,39 @@
         <w:t xml:space="preserve">Mettre dans script : </w:t>
       </w:r>
       <w:r>
-        <w:t>"start": "json-server --watch db.json -p 9000"</w:t>
+        <w:t>"start</w:t>
+      </w:r>
+      <w:proofErr w:type="gramStart"/>
+      <w:r>
+        <w:t>":</w:t>
+      </w:r>
+      <w:proofErr w:type="gramEnd"/>
+      <w:r>
+        <w:t xml:space="preserve"> "</w:t>
+      </w:r>
+      <w:proofErr w:type="spellStart"/>
+      <w:r>
+        <w:t>json</w:t>
+      </w:r>
+      <w:proofErr w:type="spellEnd"/>
+      <w:r>
+        <w:t>-server --</w:t>
+      </w:r>
+      <w:proofErr w:type="spellStart"/>
+      <w:r>
+        <w:t>watch</w:t>
+      </w:r>
+      <w:proofErr w:type="spellEnd"/>
+      <w:r>
+        <w:t xml:space="preserve"> </w:t>
+      </w:r>
+      <w:proofErr w:type="spellStart"/>
+      <w:r>
+        <w:t>db.json</w:t>
+      </w:r>
+      <w:proofErr w:type="spellEnd"/>
+      <w:r>
+        <w:t xml:space="preserve"> -p 9000"</w:t>
       </w:r>
     </w:p>
     <w:p>
@@ -1365,7 +1600,17 @@
         <w:spacing w:after="0"/>
       </w:pPr>
       <w:r>
-        <w:t xml:space="preserve">Créer dans le dossier un fichier : db.json : </w:t>
+        <w:t xml:space="preserve">Créer dans le dossier un fichier : </w:t>
+      </w:r>
+      <w:proofErr w:type="spellStart"/>
+      <w:proofErr w:type="gramStart"/>
+      <w:r>
+        <w:t>db.json</w:t>
+      </w:r>
+      <w:proofErr w:type="spellEnd"/>
+      <w:proofErr w:type="gramEnd"/>
+      <w:r>
+        <w:t xml:space="preserve"> : </w:t>
       </w:r>
     </w:p>
     <w:p>
@@ -1408,15 +1653,89 @@
       <w:pPr>
         <w:pStyle w:val="MonTitre1"/>
       </w:pPr>
-      <w:r>
-        <w:t>register effect</w:t>
-      </w:r>
+      <w:proofErr w:type="spellStart"/>
+      <w:proofErr w:type="gramStart"/>
+      <w:r>
+        <w:t>register</w:t>
+      </w:r>
+      <w:proofErr w:type="spellEnd"/>
+      <w:proofErr w:type="gramEnd"/>
       <w:r>
         <w:t xml:space="preserve"> </w:t>
       </w:r>
+      <w:proofErr w:type="spellStart"/>
+      <w:r>
+        <w:t>effect</w:t>
+      </w:r>
+      <w:proofErr w:type="spellEnd"/>
+      <w:r>
+        <w:t xml:space="preserve"> </w:t>
+      </w:r>
+      <w:proofErr w:type="spellStart"/>
       <w:r>
         <w:t>ngrx</w:t>
       </w:r>
+      <w:proofErr w:type="spellEnd"/>
+    </w:p>
+    <w:p>
+      <w:pPr>
+        <w:spacing w:after="0"/>
+        <w:ind w:left="360"/>
+      </w:pPr>
+      <w:proofErr w:type="gramStart"/>
+      <w:r>
+        <w:t>faire</w:t>
+      </w:r>
+      <w:proofErr w:type="gramEnd"/>
+      <w:r>
+        <w:t xml:space="preserve"> un appel api </w:t>
+      </w:r>
+    </w:p>
+    <w:p>
+      <w:pPr>
+        <w:spacing w:after="0"/>
+        <w:ind w:left="360"/>
+      </w:pPr>
+    </w:p>
+    <w:p>
+      <w:pPr>
+        <w:pStyle w:val="MonTitre1"/>
+      </w:pPr>
+      <w:proofErr w:type="spellStart"/>
+      <w:proofErr w:type="gramStart"/>
+      <w:r>
+        <w:t>updating</w:t>
+      </w:r>
+      <w:proofErr w:type="spellEnd"/>
+      <w:proofErr w:type="gramEnd"/>
+      <w:r>
+        <w:t xml:space="preserve"> </w:t>
+      </w:r>
+      <w:proofErr w:type="spellStart"/>
+      <w:r>
+        <w:t>auth</w:t>
+      </w:r>
+      <w:proofErr w:type="spellEnd"/>
+      <w:r>
+        <w:t xml:space="preserve"> </w:t>
+      </w:r>
+      <w:proofErr w:type="spellStart"/>
+      <w:r>
+        <w:t>register</w:t>
+      </w:r>
+      <w:proofErr w:type="spellEnd"/>
+    </w:p>
+    <w:p>
+      <w:pPr>
+        <w:spacing w:after="0"/>
+        <w:ind w:left="360"/>
+      </w:pPr>
+    </w:p>
+    <w:p>
+      <w:pPr>
+        <w:spacing w:after="0"/>
+        <w:ind w:left="360"/>
+      </w:pPr>
     </w:p>
     <w:p>
       <w:pPr>

</xml_diff>

<commit_message>
12 - persistance service - methode 1: => ajouter le token au localStorage
</commit_message>
<xml_diff>
--- a/mediumclone-angular/mes_notes.docx
+++ b/mediumclone-angular/mes_notes.docx
@@ -378,12 +378,10 @@
       </w:pPr>
       <w:bookmarkStart w:id="1" w:name="_Toc100436783"/>
       <w:proofErr w:type="spellStart"/>
-      <w:proofErr w:type="gramStart"/>
       <w:r>
         <w:t>why</w:t>
       </w:r>
       <w:proofErr w:type="spellEnd"/>
-      <w:proofErr w:type="gramEnd"/>
       <w:r>
         <w:t xml:space="preserve"> </w:t>
       </w:r>
@@ -406,13 +404,8 @@
       <w:pPr>
         <w:spacing w:after="0"/>
       </w:pPr>
-      <w:proofErr w:type="gramStart"/>
-      <w:r>
-        <w:t>c’est</w:t>
-      </w:r>
-      <w:proofErr w:type="gramEnd"/>
-      <w:r>
-        <w:t xml:space="preserve"> un genre de </w:t>
+      <w:r>
+        <w:t xml:space="preserve">c’est un genre de </w:t>
       </w:r>
       <w:proofErr w:type="spellStart"/>
       <w:r>
@@ -467,13 +460,8 @@
         <w:pStyle w:val="MonTitre1"/>
       </w:pPr>
       <w:bookmarkStart w:id="2" w:name="_Toc100436784"/>
-      <w:proofErr w:type="gramStart"/>
-      <w:r>
-        <w:t>structure</w:t>
-      </w:r>
-      <w:proofErr w:type="gramEnd"/>
-      <w:r>
-        <w:t xml:space="preserve"> du projet</w:t>
+      <w:r>
+        <w:t>structure du projet</w:t>
       </w:r>
       <w:bookmarkEnd w:id="2"/>
     </w:p>
@@ -886,7 +874,7 @@
           <v:shape id="_x0000_i1025" type="#_x0000_t75" style="width:453.2pt;height:272.8pt" o:ole="">
             <v:imagedata r:id="rId15" o:title=""/>
           </v:shape>
-          <o:OLEObject Type="Embed" ProgID="Paint.Picture" ShapeID="_x0000_i1025" DrawAspect="Content" ObjectID="_1711219983" r:id="rId16"/>
+          <o:OLEObject Type="Embed" ProgID="Paint.Picture" ShapeID="_x0000_i1025" DrawAspect="Content" ObjectID="_1711231368" r:id="rId16"/>
         </w:object>
       </w:r>
     </w:p>
@@ -1217,12 +1205,10 @@
         <w:pStyle w:val="MonTitre1"/>
       </w:pPr>
       <w:proofErr w:type="spellStart"/>
-      <w:proofErr w:type="gramStart"/>
       <w:r>
         <w:t>register</w:t>
       </w:r>
       <w:proofErr w:type="spellEnd"/>
-      <w:proofErr w:type="gramEnd"/>
       <w:r>
         <w:t xml:space="preserve"> </w:t>
       </w:r>
@@ -1246,13 +1232,8 @@
       <w:pPr>
         <w:pStyle w:val="MonTitre1"/>
       </w:pPr>
-      <w:proofErr w:type="gramStart"/>
-      <w:r>
-        <w:t>installation</w:t>
-      </w:r>
-      <w:proofErr w:type="gramEnd"/>
-      <w:r>
-        <w:t xml:space="preserve"> de </w:t>
+      <w:r>
+        <w:t xml:space="preserve">installation de </w:t>
       </w:r>
       <w:proofErr w:type="spellStart"/>
       <w:r>
@@ -1269,13 +1250,8 @@
       <w:pPr>
         <w:pStyle w:val="MonTitre1"/>
       </w:pPr>
-      <w:proofErr w:type="gramStart"/>
-      <w:r>
-        <w:t>installation</w:t>
-      </w:r>
-      <w:proofErr w:type="gramEnd"/>
-      <w:r>
-        <w:t xml:space="preserve"> de </w:t>
+      <w:r>
+        <w:t xml:space="preserve">installation de </w:t>
       </w:r>
       <w:proofErr w:type="spellStart"/>
       <w:r>
@@ -1293,12 +1269,10 @@
         <w:pStyle w:val="MonTitre1"/>
       </w:pPr>
       <w:proofErr w:type="spellStart"/>
-      <w:proofErr w:type="gramStart"/>
       <w:r>
         <w:t>creating</w:t>
       </w:r>
       <w:proofErr w:type="spellEnd"/>
-      <w:proofErr w:type="gramEnd"/>
       <w:r>
         <w:t xml:space="preserve"> </w:t>
       </w:r>
@@ -1330,12 +1304,10 @@
         <w:pStyle w:val="MonTitre1"/>
       </w:pPr>
       <w:proofErr w:type="spellStart"/>
-      <w:proofErr w:type="gramStart"/>
       <w:r>
         <w:t>add</w:t>
       </w:r>
       <w:proofErr w:type="spellEnd"/>
-      <w:proofErr w:type="gramEnd"/>
       <w:r>
         <w:t xml:space="preserve"> </w:t>
       </w:r>
@@ -1392,12 +1364,10 @@
         <w:pStyle w:val="MonTitre1"/>
       </w:pPr>
       <w:proofErr w:type="spellStart"/>
-      <w:proofErr w:type="gramStart"/>
       <w:r>
         <w:t>creating</w:t>
       </w:r>
       <w:proofErr w:type="spellEnd"/>
-      <w:proofErr w:type="gramEnd"/>
       <w:r>
         <w:t xml:space="preserve"> </w:t>
       </w:r>
@@ -1426,12 +1396,10 @@
         <w:pStyle w:val="MonTitre1"/>
       </w:pPr>
       <w:proofErr w:type="spellStart"/>
-      <w:proofErr w:type="gramStart"/>
       <w:r>
         <w:t>register</w:t>
       </w:r>
       <w:proofErr w:type="spellEnd"/>
-      <w:proofErr w:type="gramEnd"/>
       <w:r>
         <w:t xml:space="preserve"> service</w:t>
       </w:r>
@@ -1446,13 +1414,8 @@
       <w:pPr>
         <w:pStyle w:val="MonTitre1"/>
       </w:pPr>
-      <w:proofErr w:type="gramStart"/>
-      <w:r>
-        <w:t>créer</w:t>
-      </w:r>
-      <w:proofErr w:type="gramEnd"/>
-      <w:r>
-        <w:t xml:space="preserve"> un server api avec </w:t>
+      <w:r>
+        <w:t xml:space="preserve">créer un server api avec </w:t>
       </w:r>
       <w:proofErr w:type="spellStart"/>
       <w:r>
@@ -1485,13 +1448,8 @@
         </w:numPr>
         <w:spacing w:after="0"/>
       </w:pPr>
-      <w:proofErr w:type="gramStart"/>
-      <w:r>
-        <w:t>créer</w:t>
-      </w:r>
-      <w:proofErr w:type="gramEnd"/>
-      <w:r>
-        <w:t xml:space="preserve"> un dossier </w:t>
+      <w:r>
+        <w:t xml:space="preserve">créer un dossier </w:t>
       </w:r>
     </w:p>
     <w:p>
@@ -1504,12 +1462,10 @@
         <w:spacing w:after="0"/>
       </w:pPr>
       <w:proofErr w:type="spellStart"/>
-      <w:proofErr w:type="gramStart"/>
       <w:r>
         <w:t>npm</w:t>
       </w:r>
       <w:proofErr w:type="spellEnd"/>
-      <w:proofErr w:type="gramEnd"/>
       <w:r>
         <w:t xml:space="preserve"> init -y (dans le dossier)</w:t>
       </w:r>
@@ -1524,12 +1480,10 @@
         <w:spacing w:after="0"/>
       </w:pPr>
       <w:proofErr w:type="spellStart"/>
-      <w:proofErr w:type="gramStart"/>
       <w:r>
         <w:t>npm</w:t>
       </w:r>
       <w:proofErr w:type="spellEnd"/>
-      <w:proofErr w:type="gramEnd"/>
       <w:r>
         <w:t xml:space="preserve"> i </w:t>
       </w:r>
@@ -1555,15 +1509,7 @@
         <w:t xml:space="preserve">Mettre dans script : </w:t>
       </w:r>
       <w:r>
-        <w:t>"start</w:t>
-      </w:r>
-      <w:proofErr w:type="gramStart"/>
-      <w:r>
-        <w:t>":</w:t>
-      </w:r>
-      <w:proofErr w:type="gramEnd"/>
-      <w:r>
-        <w:t xml:space="preserve"> "</w:t>
+        <w:t>"start": "</w:t>
       </w:r>
       <w:proofErr w:type="spellStart"/>
       <w:r>
@@ -1603,12 +1549,10 @@
         <w:t xml:space="preserve">Créer dans le dossier un fichier : </w:t>
       </w:r>
       <w:proofErr w:type="spellStart"/>
-      <w:proofErr w:type="gramStart"/>
       <w:r>
         <w:t>db.json</w:t>
       </w:r>
       <w:proofErr w:type="spellEnd"/>
-      <w:proofErr w:type="gramEnd"/>
       <w:r>
         <w:t xml:space="preserve"> : </w:t>
       </w:r>
@@ -1654,12 +1598,10 @@
         <w:pStyle w:val="MonTitre1"/>
       </w:pPr>
       <w:proofErr w:type="spellStart"/>
-      <w:proofErr w:type="gramStart"/>
       <w:r>
         <w:t>register</w:t>
       </w:r>
       <w:proofErr w:type="spellEnd"/>
-      <w:proofErr w:type="gramEnd"/>
       <w:r>
         <w:t xml:space="preserve"> </w:t>
       </w:r>
@@ -1682,13 +1624,8 @@
         <w:spacing w:after="0"/>
         <w:ind w:left="360"/>
       </w:pPr>
-      <w:proofErr w:type="gramStart"/>
-      <w:r>
-        <w:t>faire</w:t>
-      </w:r>
-      <w:proofErr w:type="gramEnd"/>
-      <w:r>
-        <w:t xml:space="preserve"> un appel api </w:t>
+      <w:r>
+        <w:t xml:space="preserve">faire un appel api </w:t>
       </w:r>
     </w:p>
     <w:p>
@@ -1702,12 +1639,10 @@
         <w:pStyle w:val="MonTitre1"/>
       </w:pPr>
       <w:proofErr w:type="spellStart"/>
-      <w:proofErr w:type="gramStart"/>
       <w:r>
         <w:t>updating</w:t>
       </w:r>
       <w:proofErr w:type="spellEnd"/>
-      <w:proofErr w:type="gramEnd"/>
       <w:r>
         <w:t xml:space="preserve"> </w:t>
       </w:r>
@@ -1724,6 +1659,26 @@
         <w:t>register</w:t>
       </w:r>
       <w:proofErr w:type="spellEnd"/>
+    </w:p>
+    <w:p>
+      <w:pPr>
+        <w:spacing w:after="0"/>
+        <w:ind w:left="360"/>
+      </w:pPr>
+    </w:p>
+    <w:p>
+      <w:pPr>
+        <w:pStyle w:val="MonTitre1"/>
+      </w:pPr>
+      <w:r>
+        <w:t>persistance service</w:t>
+      </w:r>
+    </w:p>
+    <w:p>
+      <w:pPr>
+        <w:spacing w:after="0"/>
+        <w:ind w:left="360"/>
+      </w:pPr>
     </w:p>
     <w:p>
       <w:pPr>

</xml_diff>